<commit_message>
Adicionando trechos de código na documentação
</commit_message>
<xml_diff>
--- a/Documentos/Cultura-Cannabis-Documentacao.docx
+++ b/Documentos/Cultura-Cannabis-Documentacao.docx
@@ -505,16 +505,7 @@
           <w:szCs w:val="24"/>
           <w:lang w:eastAsia="pt-BR"/>
         </w:rPr>
-        <w:t>São Paulo</w:t>
-      </w:r>
-      <w:r>
-        <w:rPr>
-          <w:rFonts w:ascii="Arial" w:hAnsi="Arial" w:cs="Arial"/>
-          <w:sz w:val="24"/>
-          <w:szCs w:val="24"/>
-          <w:lang w:eastAsia="pt-BR"/>
-        </w:rPr>
-        <w:t>,</w:t>
+        <w:t>São Paulo,</w:t>
       </w:r>
     </w:p>
     <w:p>
@@ -950,6 +941,15 @@
     </w:p>
     <w:sdt>
       <w:sdtPr>
+        <w:rPr>
+          <w:rFonts w:asciiTheme="minorHAnsi" w:eastAsiaTheme="minorHAnsi" w:hAnsiTheme="minorHAnsi" w:cstheme="minorBidi"/>
+          <w:color w:val="auto"/>
+          <w:kern w:val="2"/>
+          <w:sz w:val="22"/>
+          <w:szCs w:val="22"/>
+          <w:lang w:eastAsia="en-US"/>
+          <w14:ligatures w14:val="standardContextual"/>
+        </w:rPr>
         <w:id w:val="-2125219962"/>
         <w:docPartObj>
           <w:docPartGallery w:val="Table of Contents"/>
@@ -958,15 +958,8 @@
       </w:sdtPr>
       <w:sdtEndPr>
         <w:rPr>
-          <w:rFonts w:asciiTheme="minorHAnsi" w:eastAsiaTheme="minorHAnsi" w:hAnsiTheme="minorHAnsi" w:cstheme="minorBidi"/>
           <w:b/>
           <w:bCs/>
-          <w:color w:val="auto"/>
-          <w:kern w:val="2"/>
-          <w:sz w:val="22"/>
-          <w:szCs w:val="22"/>
-          <w:lang w:eastAsia="en-US"/>
-          <w14:ligatures w14:val="standardContextual"/>
         </w:rPr>
       </w:sdtEndPr>
       <w:sdtContent>
@@ -1021,7 +1014,7 @@
           <w:r>
             <w:fldChar w:fldCharType="separate"/>
           </w:r>
-          <w:hyperlink w:anchor="_Toc167729578" w:history="1">
+          <w:hyperlink w:anchor="_Toc167743608" w:history="1">
             <w:r>
               <w:rPr>
                 <w:rStyle w:val="Hyperlink"/>
@@ -1052,7 +1045,80 @@
                 <w:noProof/>
                 <w:webHidden/>
               </w:rPr>
-              <w:instrText xml:space="preserve"> PAGEREF _Toc167729578 \h </w:instrText>
+              <w:instrText xml:space="preserve"> PAGEREF _Toc167743608 \h </w:instrText>
+            </w:r>
+            <w:r>
+              <w:rPr>
+                <w:noProof/>
+                <w:webHidden/>
+              </w:rPr>
+            </w:r>
+            <w:r>
+              <w:rPr>
+                <w:noProof/>
+                <w:webHidden/>
+              </w:rPr>
+              <w:fldChar w:fldCharType="separate"/>
+            </w:r>
+            <w:r>
+              <w:rPr>
+                <w:noProof/>
+                <w:webHidden/>
+              </w:rPr>
+              <w:t>4</w:t>
+            </w:r>
+            <w:r>
+              <w:rPr>
+                <w:noProof/>
+                <w:webHidden/>
+              </w:rPr>
+              <w:fldChar w:fldCharType="end"/>
+            </w:r>
+          </w:hyperlink>
+        </w:p>
+        <w:p>
+          <w:pPr>
+            <w:pStyle w:val="Sumrio2"/>
+            <w:rPr>
+              <w:rFonts w:eastAsiaTheme="minorEastAsia"/>
+              <w:noProof/>
+              <w:sz w:val="24"/>
+              <w:szCs w:val="24"/>
+              <w:lang w:eastAsia="pt-BR"/>
+            </w:rPr>
+          </w:pPr>
+          <w:hyperlink w:anchor="_Toc167743609" w:history="1">
+            <w:r>
+              <w:rPr>
+                <w:rStyle w:val="Hyperlink"/>
+                <w:rFonts w:ascii="Arial" w:eastAsia="Times New Roman" w:hAnsi="Arial" w:cs="Arial"/>
+                <w:b/>
+                <w:bCs/>
+                <w:noProof/>
+                <w:lang w:eastAsia="pt-BR"/>
+              </w:rPr>
+              <w:t>Palavras-chave</w:t>
+            </w:r>
+            <w:r>
+              <w:rPr>
+                <w:noProof/>
+                <w:webHidden/>
+              </w:rPr>
+              <w:tab/>
+            </w:r>
+            <w:r>
+              <w:rPr>
+                <w:noProof/>
+                <w:webHidden/>
+              </w:rPr>
+              <w:fldChar w:fldCharType="begin"/>
+            </w:r>
+            <w:r>
+              <w:rPr>
+                <w:noProof/>
+                <w:webHidden/>
+              </w:rPr>
+              <w:instrText xml:space="preserve"> PAGEREF _Toc167743609 \h </w:instrText>
             </w:r>
             <w:r>
               <w:rPr>
@@ -1094,17 +1160,16 @@
               <w:lang w:eastAsia="pt-BR"/>
             </w:rPr>
           </w:pPr>
-          <w:hyperlink w:anchor="_Toc167729579" w:history="1">
+          <w:hyperlink w:anchor="_Toc167743610" w:history="1">
             <w:r>
               <w:rPr>
                 <w:rStyle w:val="Hyperlink"/>
-                <w:rFonts w:ascii="Arial" w:eastAsia="Times New Roman" w:hAnsi="Arial" w:cs="Arial"/>
+                <w:rFonts w:ascii="Arial" w:hAnsi="Arial" w:cs="Arial"/>
                 <w:b/>
                 <w:bCs/>
                 <w:noProof/>
-                <w:lang w:eastAsia="pt-BR"/>
-              </w:rPr>
-              <w:t>Palavras-chave</w:t>
+              </w:rPr>
+              <w:t>Introdução</w:t>
             </w:r>
             <w:r>
               <w:rPr>
@@ -1125,7 +1190,7 @@
                 <w:noProof/>
                 <w:webHidden/>
               </w:rPr>
-              <w:instrText xml:space="preserve"> PAGEREF _Toc167729579 \h </w:instrText>
+              <w:instrText xml:space="preserve"> PAGEREF _Toc167743610 \h </w:instrText>
             </w:r>
             <w:r>
               <w:rPr>
@@ -1145,7 +1210,7 @@
                 <w:noProof/>
                 <w:webHidden/>
               </w:rPr>
-              <w:t>4</w:t>
+              <w:t>5</w:t>
             </w:r>
             <w:r>
               <w:rPr>
@@ -1167,7 +1232,7 @@
               <w:lang w:eastAsia="pt-BR"/>
             </w:rPr>
           </w:pPr>
-          <w:hyperlink w:anchor="_Toc167729580" w:history="1">
+          <w:hyperlink w:anchor="_Toc167743611" w:history="1">
             <w:r>
               <w:rPr>
                 <w:rStyle w:val="Hyperlink"/>
@@ -1176,7 +1241,7 @@
                 <w:bCs/>
                 <w:noProof/>
               </w:rPr>
-              <w:t>Introdução</w:t>
+              <w:t>O Projeto e sua Contribuição à Comunidade</w:t>
             </w:r>
             <w:r>
               <w:rPr>
@@ -1197,7 +1262,7 @@
                 <w:noProof/>
                 <w:webHidden/>
               </w:rPr>
-              <w:instrText xml:space="preserve"> PAGEREF _Toc167729580 \h </w:instrText>
+              <w:instrText xml:space="preserve"> PAGEREF _Toc167743611 \h </w:instrText>
             </w:r>
             <w:r>
               <w:rPr>
@@ -1217,7 +1282,7 @@
                 <w:noProof/>
                 <w:webHidden/>
               </w:rPr>
-              <w:t>5</w:t>
+              <w:t>7</w:t>
             </w:r>
             <w:r>
               <w:rPr>
@@ -1239,7 +1304,7 @@
               <w:lang w:eastAsia="pt-BR"/>
             </w:rPr>
           </w:pPr>
-          <w:hyperlink w:anchor="_Toc167729581" w:history="1">
+          <w:hyperlink w:anchor="_Toc167743612" w:history="1">
             <w:r>
               <w:rPr>
                 <w:rStyle w:val="Hyperlink"/>
@@ -1248,7 +1313,7 @@
                 <w:bCs/>
                 <w:noProof/>
               </w:rPr>
-              <w:t>O Projeto e sua Contribuição à Comunidade</w:t>
+              <w:t>ODS Contempladas pelo Projeto</w:t>
             </w:r>
             <w:r>
               <w:rPr>
@@ -1269,7 +1334,7 @@
                 <w:noProof/>
                 <w:webHidden/>
               </w:rPr>
-              <w:instrText xml:space="preserve"> PAGEREF _Toc167729581 \h </w:instrText>
+              <w:instrText xml:space="preserve"> PAGEREF _Toc167743612 \h </w:instrText>
             </w:r>
             <w:r>
               <w:rPr>
@@ -1311,7 +1376,7 @@
               <w:lang w:eastAsia="pt-BR"/>
             </w:rPr>
           </w:pPr>
-          <w:hyperlink w:anchor="_Toc167729582" w:history="1">
+          <w:hyperlink w:anchor="_Toc167743613" w:history="1">
             <w:r>
               <w:rPr>
                 <w:rStyle w:val="Hyperlink"/>
@@ -1320,7 +1385,7 @@
                 <w:bCs/>
                 <w:noProof/>
               </w:rPr>
-              <w:t>ODS Contempladas pelo Projeto</w:t>
+              <w:t>Justificativa</w:t>
             </w:r>
             <w:r>
               <w:rPr>
@@ -1341,7 +1406,7 @@
                 <w:noProof/>
                 <w:webHidden/>
               </w:rPr>
-              <w:instrText xml:space="preserve"> PAGEREF _Toc167729582 \h </w:instrText>
+              <w:instrText xml:space="preserve"> PAGEREF _Toc167743613 \h </w:instrText>
             </w:r>
             <w:r>
               <w:rPr>
@@ -1361,7 +1426,7 @@
                 <w:noProof/>
                 <w:webHidden/>
               </w:rPr>
-              <w:t>7</w:t>
+              <w:t>8</w:t>
             </w:r>
             <w:r>
               <w:rPr>
@@ -1383,7 +1448,7 @@
               <w:lang w:eastAsia="pt-BR"/>
             </w:rPr>
           </w:pPr>
-          <w:hyperlink w:anchor="_Toc167729583" w:history="1">
+          <w:hyperlink w:anchor="_Toc167743614" w:history="1">
             <w:r>
               <w:rPr>
                 <w:rStyle w:val="Hyperlink"/>
@@ -1392,7 +1457,7 @@
                 <w:bCs/>
                 <w:noProof/>
               </w:rPr>
-              <w:t>Justificativa</w:t>
+              <w:t>Proposta Tecnológica</w:t>
             </w:r>
             <w:r>
               <w:rPr>
@@ -1413,7 +1478,7 @@
                 <w:noProof/>
                 <w:webHidden/>
               </w:rPr>
-              <w:instrText xml:space="preserve"> PAGEREF _Toc167729583 \h </w:instrText>
+              <w:instrText xml:space="preserve"> PAGEREF _Toc167743614 \h </w:instrText>
             </w:r>
             <w:r>
               <w:rPr>
@@ -1455,7 +1520,7 @@
               <w:lang w:eastAsia="pt-BR"/>
             </w:rPr>
           </w:pPr>
-          <w:hyperlink w:anchor="_Toc167729584" w:history="1">
+          <w:hyperlink w:anchor="_Toc167743615" w:history="1">
             <w:r>
               <w:rPr>
                 <w:rStyle w:val="Hyperlink"/>
@@ -1464,7 +1529,7 @@
                 <w:bCs/>
                 <w:noProof/>
               </w:rPr>
-              <w:t>Proposta Tecnológica</w:t>
+              <w:t>Recursos Humanos</w:t>
             </w:r>
             <w:r>
               <w:rPr>
@@ -1485,7 +1550,7 @@
                 <w:noProof/>
                 <w:webHidden/>
               </w:rPr>
-              <w:instrText xml:space="preserve"> PAGEREF _Toc167729584 \h </w:instrText>
+              <w:instrText xml:space="preserve"> PAGEREF _Toc167743615 \h </w:instrText>
             </w:r>
             <w:r>
               <w:rPr>
@@ -1527,7 +1592,7 @@
               <w:lang w:eastAsia="pt-BR"/>
             </w:rPr>
           </w:pPr>
-          <w:hyperlink w:anchor="_Toc167729585" w:history="1">
+          <w:hyperlink w:anchor="_Toc167743616" w:history="1">
             <w:r>
               <w:rPr>
                 <w:rStyle w:val="Hyperlink"/>
@@ -1536,7 +1601,7 @@
                 <w:bCs/>
                 <w:noProof/>
               </w:rPr>
-              <w:t>Recursos Humanos</w:t>
+              <w:t>Recursos Tecnológicos</w:t>
             </w:r>
             <w:r>
               <w:rPr>
@@ -1557,7 +1622,7 @@
                 <w:noProof/>
                 <w:webHidden/>
               </w:rPr>
-              <w:instrText xml:space="preserve"> PAGEREF _Toc167729585 \h </w:instrText>
+              <w:instrText xml:space="preserve"> PAGEREF _Toc167743616 \h </w:instrText>
             </w:r>
             <w:r>
               <w:rPr>
@@ -1577,7 +1642,7 @@
                 <w:noProof/>
                 <w:webHidden/>
               </w:rPr>
-              <w:t>8</w:t>
+              <w:t>9</w:t>
             </w:r>
             <w:r>
               <w:rPr>
@@ -1599,7 +1664,7 @@
               <w:lang w:eastAsia="pt-BR"/>
             </w:rPr>
           </w:pPr>
-          <w:hyperlink w:anchor="_Toc167729586" w:history="1">
+          <w:hyperlink w:anchor="_Toc167743617" w:history="1">
             <w:r>
               <w:rPr>
                 <w:rStyle w:val="Hyperlink"/>
@@ -1608,7 +1673,7 @@
                 <w:bCs/>
                 <w:noProof/>
               </w:rPr>
-              <w:t>Recursos Tecnológicos</w:t>
+              <w:t>Recursos Educacionais</w:t>
             </w:r>
             <w:r>
               <w:rPr>
@@ -1629,7 +1694,7 @@
                 <w:noProof/>
                 <w:webHidden/>
               </w:rPr>
-              <w:instrText xml:space="preserve"> PAGEREF _Toc167729586 \h </w:instrText>
+              <w:instrText xml:space="preserve"> PAGEREF _Toc167743617 \h </w:instrText>
             </w:r>
             <w:r>
               <w:rPr>
@@ -1671,7 +1736,7 @@
               <w:lang w:eastAsia="pt-BR"/>
             </w:rPr>
           </w:pPr>
-          <w:hyperlink w:anchor="_Toc167729587" w:history="1">
+          <w:hyperlink w:anchor="_Toc167743618" w:history="1">
             <w:r>
               <w:rPr>
                 <w:rStyle w:val="Hyperlink"/>
@@ -1680,7 +1745,7 @@
                 <w:bCs/>
                 <w:noProof/>
               </w:rPr>
-              <w:t>Recursos Educacionais</w:t>
+              <w:t>Cronograma</w:t>
             </w:r>
             <w:r>
               <w:rPr>
@@ -1701,7 +1766,7 @@
                 <w:noProof/>
                 <w:webHidden/>
               </w:rPr>
-              <w:instrText xml:space="preserve"> PAGEREF _Toc167729587 \h </w:instrText>
+              <w:instrText xml:space="preserve"> PAGEREF _Toc167743618 \h </w:instrText>
             </w:r>
             <w:r>
               <w:rPr>
@@ -1722,6 +1787,286 @@
                 <w:webHidden/>
               </w:rPr>
               <w:t>9</w:t>
+            </w:r>
+            <w:r>
+              <w:rPr>
+                <w:noProof/>
+                <w:webHidden/>
+              </w:rPr>
+              <w:fldChar w:fldCharType="end"/>
+            </w:r>
+          </w:hyperlink>
+        </w:p>
+        <w:p>
+          <w:pPr>
+            <w:pStyle w:val="Sumrio2"/>
+            <w:rPr>
+              <w:rFonts w:eastAsiaTheme="minorEastAsia"/>
+              <w:noProof/>
+              <w:sz w:val="24"/>
+              <w:szCs w:val="24"/>
+              <w:lang w:eastAsia="pt-BR"/>
+            </w:rPr>
+          </w:pPr>
+          <w:hyperlink w:anchor="_Toc167743619" w:history="1">
+            <w:r>
+              <w:rPr>
+                <w:rStyle w:val="Hyperlink"/>
+                <w:rFonts w:ascii="Arial" w:hAnsi="Arial" w:cs="Arial"/>
+                <w:noProof/>
+              </w:rPr>
+              <w:t>1. Elaboração do Plano de Projeto</w:t>
+            </w:r>
+            <w:r>
+              <w:rPr>
+                <w:noProof/>
+                <w:webHidden/>
+              </w:rPr>
+              <w:tab/>
+            </w:r>
+            <w:r>
+              <w:rPr>
+                <w:noProof/>
+                <w:webHidden/>
+              </w:rPr>
+              <w:fldChar w:fldCharType="begin"/>
+            </w:r>
+            <w:r>
+              <w:rPr>
+                <w:noProof/>
+                <w:webHidden/>
+              </w:rPr>
+              <w:instrText xml:space="preserve"> PAGEREF _Toc167743619 \h </w:instrText>
+            </w:r>
+            <w:r>
+              <w:rPr>
+                <w:noProof/>
+                <w:webHidden/>
+              </w:rPr>
+            </w:r>
+            <w:r>
+              <w:rPr>
+                <w:noProof/>
+                <w:webHidden/>
+              </w:rPr>
+              <w:fldChar w:fldCharType="separate"/>
+            </w:r>
+            <w:r>
+              <w:rPr>
+                <w:noProof/>
+                <w:webHidden/>
+              </w:rPr>
+              <w:t>9</w:t>
+            </w:r>
+            <w:r>
+              <w:rPr>
+                <w:noProof/>
+                <w:webHidden/>
+              </w:rPr>
+              <w:fldChar w:fldCharType="end"/>
+            </w:r>
+          </w:hyperlink>
+        </w:p>
+        <w:p>
+          <w:pPr>
+            <w:pStyle w:val="Sumrio2"/>
+            <w:rPr>
+              <w:rFonts w:eastAsiaTheme="minorEastAsia"/>
+              <w:noProof/>
+              <w:sz w:val="24"/>
+              <w:szCs w:val="24"/>
+              <w:lang w:eastAsia="pt-BR"/>
+            </w:rPr>
+          </w:pPr>
+          <w:hyperlink w:anchor="_Toc167743620" w:history="1">
+            <w:r>
+              <w:rPr>
+                <w:rStyle w:val="Hyperlink"/>
+                <w:rFonts w:ascii="Arial" w:hAnsi="Arial" w:cs="Arial"/>
+                <w:noProof/>
+              </w:rPr>
+              <w:t>2. Desenvolvimento do Site e Ferramentas Tecnológicas</w:t>
+            </w:r>
+            <w:r>
+              <w:rPr>
+                <w:noProof/>
+                <w:webHidden/>
+              </w:rPr>
+              <w:tab/>
+            </w:r>
+            <w:r>
+              <w:rPr>
+                <w:noProof/>
+                <w:webHidden/>
+              </w:rPr>
+              <w:fldChar w:fldCharType="begin"/>
+            </w:r>
+            <w:r>
+              <w:rPr>
+                <w:noProof/>
+                <w:webHidden/>
+              </w:rPr>
+              <w:instrText xml:space="preserve"> PAGEREF _Toc167743620 \h </w:instrText>
+            </w:r>
+            <w:r>
+              <w:rPr>
+                <w:noProof/>
+                <w:webHidden/>
+              </w:rPr>
+            </w:r>
+            <w:r>
+              <w:rPr>
+                <w:noProof/>
+                <w:webHidden/>
+              </w:rPr>
+              <w:fldChar w:fldCharType="separate"/>
+            </w:r>
+            <w:r>
+              <w:rPr>
+                <w:noProof/>
+                <w:webHidden/>
+              </w:rPr>
+              <w:t>9</w:t>
+            </w:r>
+            <w:r>
+              <w:rPr>
+                <w:noProof/>
+                <w:webHidden/>
+              </w:rPr>
+              <w:fldChar w:fldCharType="end"/>
+            </w:r>
+          </w:hyperlink>
+        </w:p>
+        <w:p>
+          <w:pPr>
+            <w:pStyle w:val="Sumrio2"/>
+            <w:rPr>
+              <w:rFonts w:eastAsiaTheme="minorEastAsia"/>
+              <w:noProof/>
+              <w:sz w:val="24"/>
+              <w:szCs w:val="24"/>
+              <w:lang w:eastAsia="pt-BR"/>
+            </w:rPr>
+          </w:pPr>
+          <w:hyperlink w:anchor="_Toc167743621" w:history="1">
+            <w:r>
+              <w:rPr>
+                <w:rStyle w:val="Hyperlink"/>
+                <w:rFonts w:ascii="Arial" w:hAnsi="Arial" w:cs="Arial"/>
+                <w:noProof/>
+              </w:rPr>
+              <w:t>3. Produção de Material Educativo</w:t>
+            </w:r>
+            <w:r>
+              <w:rPr>
+                <w:noProof/>
+                <w:webHidden/>
+              </w:rPr>
+              <w:tab/>
+            </w:r>
+            <w:r>
+              <w:rPr>
+                <w:noProof/>
+                <w:webHidden/>
+              </w:rPr>
+              <w:fldChar w:fldCharType="begin"/>
+            </w:r>
+            <w:r>
+              <w:rPr>
+                <w:noProof/>
+                <w:webHidden/>
+              </w:rPr>
+              <w:instrText xml:space="preserve"> PAGEREF _Toc167743621 \h </w:instrText>
+            </w:r>
+            <w:r>
+              <w:rPr>
+                <w:noProof/>
+                <w:webHidden/>
+              </w:rPr>
+            </w:r>
+            <w:r>
+              <w:rPr>
+                <w:noProof/>
+                <w:webHidden/>
+              </w:rPr>
+              <w:fldChar w:fldCharType="separate"/>
+            </w:r>
+            <w:r>
+              <w:rPr>
+                <w:noProof/>
+                <w:webHidden/>
+              </w:rPr>
+              <w:t>10</w:t>
+            </w:r>
+            <w:r>
+              <w:rPr>
+                <w:noProof/>
+                <w:webHidden/>
+              </w:rPr>
+              <w:fldChar w:fldCharType="end"/>
+            </w:r>
+          </w:hyperlink>
+        </w:p>
+        <w:p>
+          <w:pPr>
+            <w:pStyle w:val="Sumrio2"/>
+            <w:rPr>
+              <w:rFonts w:eastAsiaTheme="minorEastAsia"/>
+              <w:noProof/>
+              <w:sz w:val="24"/>
+              <w:szCs w:val="24"/>
+              <w:lang w:eastAsia="pt-BR"/>
+            </w:rPr>
+          </w:pPr>
+          <w:hyperlink w:anchor="_Toc167743622" w:history="1">
+            <w:r>
+              <w:rPr>
+                <w:rStyle w:val="Hyperlink"/>
+                <w:rFonts w:ascii="Arial" w:hAnsi="Arial" w:cs="Arial"/>
+                <w:noProof/>
+              </w:rPr>
+              <w:t>4. Análise e Ajustes</w:t>
+            </w:r>
+            <w:r>
+              <w:rPr>
+                <w:noProof/>
+                <w:webHidden/>
+              </w:rPr>
+              <w:tab/>
+            </w:r>
+            <w:r>
+              <w:rPr>
+                <w:noProof/>
+                <w:webHidden/>
+              </w:rPr>
+              <w:fldChar w:fldCharType="begin"/>
+            </w:r>
+            <w:r>
+              <w:rPr>
+                <w:noProof/>
+                <w:webHidden/>
+              </w:rPr>
+              <w:instrText xml:space="preserve"> PAGEREF _Toc167743622 \h </w:instrText>
+            </w:r>
+            <w:r>
+              <w:rPr>
+                <w:noProof/>
+                <w:webHidden/>
+              </w:rPr>
+            </w:r>
+            <w:r>
+              <w:rPr>
+                <w:noProof/>
+                <w:webHidden/>
+              </w:rPr>
+              <w:fldChar w:fldCharType="separate"/>
+            </w:r>
+            <w:r>
+              <w:rPr>
+                <w:noProof/>
+                <w:webHidden/>
+              </w:rPr>
+              <w:t>10</w:t>
             </w:r>
             <w:r>
               <w:rPr>
@@ -1743,7 +2088,7 @@
               <w:lang w:eastAsia="pt-BR"/>
             </w:rPr>
           </w:pPr>
-          <w:hyperlink w:anchor="_Toc167729588" w:history="1">
+          <w:hyperlink w:anchor="_Toc167743623" w:history="1">
             <w:r>
               <w:rPr>
                 <w:rStyle w:val="Hyperlink"/>
@@ -1752,7 +2097,7 @@
                 <w:bCs/>
                 <w:noProof/>
               </w:rPr>
-              <w:t>Cronograma</w:t>
+              <w:t>Detalhamento sobre o Projeto (Imagens)</w:t>
             </w:r>
             <w:r>
               <w:rPr>
@@ -1773,7 +2118,7 @@
                 <w:noProof/>
                 <w:webHidden/>
               </w:rPr>
-              <w:instrText xml:space="preserve"> PAGEREF _Toc167729588 \h </w:instrText>
+              <w:instrText xml:space="preserve"> PAGEREF _Toc167743623 \h </w:instrText>
             </w:r>
             <w:r>
               <w:rPr>
@@ -1793,315 +2138,7 @@
                 <w:noProof/>
                 <w:webHidden/>
               </w:rPr>
-              <w:t>9</w:t>
-            </w:r>
-            <w:r>
-              <w:rPr>
-                <w:noProof/>
-                <w:webHidden/>
-              </w:rPr>
-              <w:fldChar w:fldCharType="end"/>
-            </w:r>
-          </w:hyperlink>
-        </w:p>
-        <w:p>
-          <w:pPr>
-            <w:pStyle w:val="Sumrio2"/>
-            <w:numPr>
-              <w:ilvl w:val="0"/>
-              <w:numId w:val="12"/>
-            </w:numPr>
-            <w:tabs>
-              <w:tab w:val="right" w:leader="dot" w:pos="8494"/>
-            </w:tabs>
-            <w:rPr>
-              <w:rFonts w:eastAsiaTheme="minorEastAsia"/>
-              <w:noProof/>
-              <w:sz w:val="24"/>
-              <w:szCs w:val="24"/>
-              <w:lang w:eastAsia="pt-BR"/>
-            </w:rPr>
-          </w:pPr>
-          <w:hyperlink w:anchor="_Toc167729589" w:history="1">
-            <w:r>
-              <w:rPr>
-                <w:rStyle w:val="Hyperlink"/>
-                <w:rFonts w:ascii="Arial" w:hAnsi="Arial" w:cs="Arial"/>
-                <w:noProof/>
-              </w:rPr>
-              <w:t>1. Elaboração do Plano de Projeto</w:t>
-            </w:r>
-            <w:r>
-              <w:rPr>
-                <w:noProof/>
-                <w:webHidden/>
-              </w:rPr>
-              <w:tab/>
-            </w:r>
-            <w:r>
-              <w:rPr>
-                <w:noProof/>
-                <w:webHidden/>
-              </w:rPr>
-              <w:fldChar w:fldCharType="begin"/>
-            </w:r>
-            <w:r>
-              <w:rPr>
-                <w:noProof/>
-                <w:webHidden/>
-              </w:rPr>
-              <w:instrText xml:space="preserve"> PAGEREF _Toc167729589 \h </w:instrText>
-            </w:r>
-            <w:r>
-              <w:rPr>
-                <w:noProof/>
-                <w:webHidden/>
-              </w:rPr>
-            </w:r>
-            <w:r>
-              <w:rPr>
-                <w:noProof/>
-                <w:webHidden/>
-              </w:rPr>
-              <w:fldChar w:fldCharType="separate"/>
-            </w:r>
-            <w:r>
-              <w:rPr>
-                <w:noProof/>
-                <w:webHidden/>
-              </w:rPr>
-              <w:t>9</w:t>
-            </w:r>
-            <w:r>
-              <w:rPr>
-                <w:noProof/>
-                <w:webHidden/>
-              </w:rPr>
-              <w:fldChar w:fldCharType="end"/>
-            </w:r>
-          </w:hyperlink>
-        </w:p>
-        <w:p>
-          <w:pPr>
-            <w:pStyle w:val="Sumrio2"/>
-            <w:numPr>
-              <w:ilvl w:val="0"/>
-              <w:numId w:val="12"/>
-            </w:numPr>
-            <w:tabs>
-              <w:tab w:val="right" w:leader="dot" w:pos="8494"/>
-            </w:tabs>
-            <w:rPr>
-              <w:rFonts w:eastAsiaTheme="minorEastAsia"/>
-              <w:noProof/>
-              <w:sz w:val="24"/>
-              <w:szCs w:val="24"/>
-              <w:lang w:eastAsia="pt-BR"/>
-            </w:rPr>
-          </w:pPr>
-          <w:hyperlink w:anchor="_Toc167729590" w:history="1">
-            <w:r>
-              <w:rPr>
-                <w:rStyle w:val="Hyperlink"/>
-                <w:rFonts w:ascii="Arial" w:hAnsi="Arial" w:cs="Arial"/>
-                <w:noProof/>
-              </w:rPr>
-              <w:t>2. Desenvolvimento do Site e Ferramentas Tecnológicas</w:t>
-            </w:r>
-            <w:r>
-              <w:rPr>
-                <w:noProof/>
-                <w:webHidden/>
-              </w:rPr>
-              <w:tab/>
-            </w:r>
-            <w:r>
-              <w:rPr>
-                <w:noProof/>
-                <w:webHidden/>
-              </w:rPr>
-              <w:fldChar w:fldCharType="begin"/>
-            </w:r>
-            <w:r>
-              <w:rPr>
-                <w:noProof/>
-                <w:webHidden/>
-              </w:rPr>
-              <w:instrText xml:space="preserve"> PAGEREF _Toc167729590 \h </w:instrText>
-            </w:r>
-            <w:r>
-              <w:rPr>
-                <w:noProof/>
-                <w:webHidden/>
-              </w:rPr>
-            </w:r>
-            <w:r>
-              <w:rPr>
-                <w:noProof/>
-                <w:webHidden/>
-              </w:rPr>
-              <w:fldChar w:fldCharType="separate"/>
-            </w:r>
-            <w:r>
-              <w:rPr>
-                <w:noProof/>
-                <w:webHidden/>
-              </w:rPr>
-              <w:t>9</w:t>
-            </w:r>
-            <w:r>
-              <w:rPr>
-                <w:noProof/>
-                <w:webHidden/>
-              </w:rPr>
-              <w:fldChar w:fldCharType="end"/>
-            </w:r>
-          </w:hyperlink>
-        </w:p>
-        <w:p>
-          <w:pPr>
-            <w:pStyle w:val="Sumrio2"/>
-            <w:numPr>
-              <w:ilvl w:val="0"/>
-              <w:numId w:val="12"/>
-            </w:numPr>
-            <w:tabs>
-              <w:tab w:val="right" w:leader="dot" w:pos="8494"/>
-            </w:tabs>
-            <w:rPr>
-              <w:rFonts w:eastAsiaTheme="minorEastAsia"/>
-              <w:noProof/>
-              <w:sz w:val="24"/>
-              <w:szCs w:val="24"/>
-              <w:lang w:eastAsia="pt-BR"/>
-            </w:rPr>
-          </w:pPr>
-          <w:hyperlink w:anchor="_Toc167729591" w:history="1">
-            <w:r>
-              <w:rPr>
-                <w:rStyle w:val="Hyperlink"/>
-                <w:rFonts w:ascii="Arial" w:hAnsi="Arial" w:cs="Arial"/>
-                <w:noProof/>
-              </w:rPr>
-              <w:t>3. Produção de Material Educativo</w:t>
-            </w:r>
-            <w:r>
-              <w:rPr>
-                <w:noProof/>
-                <w:webHidden/>
-              </w:rPr>
-              <w:tab/>
-            </w:r>
-            <w:r>
-              <w:rPr>
-                <w:noProof/>
-                <w:webHidden/>
-              </w:rPr>
-              <w:fldChar w:fldCharType="begin"/>
-            </w:r>
-            <w:r>
-              <w:rPr>
-                <w:noProof/>
-                <w:webHidden/>
-              </w:rPr>
-              <w:instrText xml:space="preserve"> PAGEREF _Toc167729591 \h </w:instrText>
-            </w:r>
-            <w:r>
-              <w:rPr>
-                <w:noProof/>
-                <w:webHidden/>
-              </w:rPr>
-            </w:r>
-            <w:r>
-              <w:rPr>
-                <w:noProof/>
-                <w:webHidden/>
-              </w:rPr>
-              <w:fldChar w:fldCharType="separate"/>
-            </w:r>
-            <w:r>
-              <w:rPr>
-                <w:noProof/>
-                <w:webHidden/>
-              </w:rPr>
-              <w:t>10</w:t>
-            </w:r>
-            <w:r>
-              <w:rPr>
-                <w:noProof/>
-                <w:webHidden/>
-              </w:rPr>
-              <w:fldChar w:fldCharType="end"/>
-            </w:r>
-          </w:hyperlink>
-        </w:p>
-        <w:p>
-          <w:pPr>
-            <w:pStyle w:val="Sumrio2"/>
-            <w:numPr>
-              <w:ilvl w:val="0"/>
-              <w:numId w:val="12"/>
-            </w:numPr>
-            <w:tabs>
-              <w:tab w:val="right" w:leader="dot" w:pos="8494"/>
-            </w:tabs>
-            <w:rPr>
-              <w:rFonts w:eastAsiaTheme="minorEastAsia"/>
-              <w:noProof/>
-              <w:sz w:val="24"/>
-              <w:szCs w:val="24"/>
-              <w:lang w:eastAsia="pt-BR"/>
-            </w:rPr>
-          </w:pPr>
-          <w:hyperlink w:anchor="_Toc167729592" w:history="1">
-            <w:r>
-              <w:rPr>
-                <w:rStyle w:val="Hyperlink"/>
-                <w:rFonts w:ascii="Arial" w:hAnsi="Arial" w:cs="Arial"/>
-                <w:noProof/>
-              </w:rPr>
-              <w:t>4. Análise e Ajustes</w:t>
-            </w:r>
-            <w:r>
-              <w:rPr>
-                <w:noProof/>
-                <w:webHidden/>
-              </w:rPr>
-              <w:tab/>
-            </w:r>
-            <w:r>
-              <w:rPr>
-                <w:noProof/>
-                <w:webHidden/>
-              </w:rPr>
-              <w:fldChar w:fldCharType="begin"/>
-            </w:r>
-            <w:r>
-              <w:rPr>
-                <w:noProof/>
-                <w:webHidden/>
-              </w:rPr>
-              <w:instrText xml:space="preserve"> PAGEREF _Toc167729592 \h </w:instrText>
-            </w:r>
-            <w:r>
-              <w:rPr>
-                <w:noProof/>
-                <w:webHidden/>
-              </w:rPr>
-            </w:r>
-            <w:r>
-              <w:rPr>
-                <w:noProof/>
-                <w:webHidden/>
-              </w:rPr>
-              <w:fldChar w:fldCharType="separate"/>
-            </w:r>
-            <w:r>
-              <w:rPr>
-                <w:noProof/>
-                <w:webHidden/>
-              </w:rPr>
-              <w:t>10</w:t>
+              <w:t>11</w:t>
             </w:r>
             <w:r>
               <w:rPr>
@@ -2123,7 +2160,7 @@
               <w:lang w:eastAsia="pt-BR"/>
             </w:rPr>
           </w:pPr>
-          <w:hyperlink w:anchor="_Toc167729593" w:history="1">
+          <w:hyperlink w:anchor="_Toc167743624" w:history="1">
             <w:r>
               <w:rPr>
                 <w:rStyle w:val="Hyperlink"/>
@@ -2132,7 +2169,7 @@
                 <w:bCs/>
                 <w:noProof/>
               </w:rPr>
-              <w:t>Detalhamento sobre o Projeto (Imagens)</w:t>
+              <w:t>Diagrama de Atividades</w:t>
             </w:r>
             <w:r>
               <w:rPr>
@@ -2153,7 +2190,7 @@
                 <w:noProof/>
                 <w:webHidden/>
               </w:rPr>
-              <w:instrText xml:space="preserve"> PAGEREF _Toc167729593 \h </w:instrText>
+              <w:instrText xml:space="preserve"> PAGEREF _Toc167743624 \h </w:instrText>
             </w:r>
             <w:r>
               <w:rPr>
@@ -2173,7 +2210,7 @@
                 <w:noProof/>
                 <w:webHidden/>
               </w:rPr>
-              <w:t>11</w:t>
+              <w:t>13</w:t>
             </w:r>
             <w:r>
               <w:rPr>
@@ -2195,7 +2232,7 @@
               <w:lang w:eastAsia="pt-BR"/>
             </w:rPr>
           </w:pPr>
-          <w:hyperlink w:anchor="_Toc167729594" w:history="1">
+          <w:hyperlink w:anchor="_Toc167743625" w:history="1">
             <w:r>
               <w:rPr>
                 <w:rStyle w:val="Hyperlink"/>
@@ -2204,7 +2241,7 @@
                 <w:bCs/>
                 <w:noProof/>
               </w:rPr>
-              <w:t>Diagrama de Atividades</w:t>
+              <w:t>Metodologia</w:t>
             </w:r>
             <w:r>
               <w:rPr>
@@ -2225,7 +2262,7 @@
                 <w:noProof/>
                 <w:webHidden/>
               </w:rPr>
-              <w:instrText xml:space="preserve"> PAGEREF _Toc167729594 \h </w:instrText>
+              <w:instrText xml:space="preserve"> PAGEREF _Toc167743625 \h </w:instrText>
             </w:r>
             <w:r>
               <w:rPr>
@@ -2245,7 +2282,7 @@
                 <w:noProof/>
                 <w:webHidden/>
               </w:rPr>
-              <w:t>12</w:t>
+              <w:t>14</w:t>
             </w:r>
             <w:r>
               <w:rPr>
@@ -2267,7 +2304,7 @@
               <w:lang w:eastAsia="pt-BR"/>
             </w:rPr>
           </w:pPr>
-          <w:hyperlink w:anchor="_Toc167729595" w:history="1">
+          <w:hyperlink w:anchor="_Toc167743626" w:history="1">
             <w:r>
               <w:rPr>
                 <w:rStyle w:val="Hyperlink"/>
@@ -2276,7 +2313,7 @@
                 <w:bCs/>
                 <w:noProof/>
               </w:rPr>
-              <w:t>Metodologia</w:t>
+              <w:t>Propostas futuras</w:t>
             </w:r>
             <w:r>
               <w:rPr>
@@ -2297,7 +2334,7 @@
                 <w:noProof/>
                 <w:webHidden/>
               </w:rPr>
-              <w:instrText xml:space="preserve"> PAGEREF _Toc167729595 \h </w:instrText>
+              <w:instrText xml:space="preserve"> PAGEREF _Toc167743626 \h </w:instrText>
             </w:r>
             <w:r>
               <w:rPr>
@@ -2317,7 +2354,7 @@
                 <w:noProof/>
                 <w:webHidden/>
               </w:rPr>
-              <w:t>12</w:t>
+              <w:t>14</w:t>
             </w:r>
             <w:r>
               <w:rPr>
@@ -2339,16 +2376,17 @@
               <w:lang w:eastAsia="pt-BR"/>
             </w:rPr>
           </w:pPr>
-          <w:hyperlink w:anchor="_Toc167729596" w:history="1">
+          <w:hyperlink w:anchor="_Toc167743627" w:history="1">
             <w:r>
               <w:rPr>
                 <w:rStyle w:val="Hyperlink"/>
-                <w:rFonts w:ascii="Arial" w:hAnsi="Arial" w:cs="Arial"/>
+                <w:rFonts w:ascii="Arial" w:eastAsia="Times New Roman" w:hAnsi="Arial" w:cs="Arial"/>
                 <w:b/>
                 <w:bCs/>
                 <w:noProof/>
-              </w:rPr>
-              <w:t>Propostas futuras</w:t>
+                <w:lang w:eastAsia="pt-BR"/>
+              </w:rPr>
+              <w:t>Conclusões</w:t>
             </w:r>
             <w:r>
               <w:rPr>
@@ -2369,7 +2407,7 @@
                 <w:noProof/>
                 <w:webHidden/>
               </w:rPr>
-              <w:instrText xml:space="preserve"> PAGEREF _Toc167729596 \h </w:instrText>
+              <w:instrText xml:space="preserve"> PAGEREF _Toc167743627 \h </w:instrText>
             </w:r>
             <w:r>
               <w:rPr>
@@ -2389,7 +2427,7 @@
                 <w:noProof/>
                 <w:webHidden/>
               </w:rPr>
-              <w:t>13</w:t>
+              <w:t>15</w:t>
             </w:r>
             <w:r>
               <w:rPr>
@@ -2411,80 +2449,7 @@
               <w:lang w:eastAsia="pt-BR"/>
             </w:rPr>
           </w:pPr>
-          <w:hyperlink w:anchor="_Toc167729597" w:history="1">
-            <w:r>
-              <w:rPr>
-                <w:rStyle w:val="Hyperlink"/>
-                <w:rFonts w:ascii="Arial" w:eastAsia="Times New Roman" w:hAnsi="Arial" w:cs="Arial"/>
-                <w:b/>
-                <w:bCs/>
-                <w:noProof/>
-                <w:lang w:eastAsia="pt-BR"/>
-              </w:rPr>
-              <w:t>Conclusões</w:t>
-            </w:r>
-            <w:r>
-              <w:rPr>
-                <w:noProof/>
-                <w:webHidden/>
-              </w:rPr>
-              <w:tab/>
-            </w:r>
-            <w:r>
-              <w:rPr>
-                <w:noProof/>
-                <w:webHidden/>
-              </w:rPr>
-              <w:fldChar w:fldCharType="begin"/>
-            </w:r>
-            <w:r>
-              <w:rPr>
-                <w:noProof/>
-                <w:webHidden/>
-              </w:rPr>
-              <w:instrText xml:space="preserve"> PAGEREF _Toc167729597 \h </w:instrText>
-            </w:r>
-            <w:r>
-              <w:rPr>
-                <w:noProof/>
-                <w:webHidden/>
-              </w:rPr>
-            </w:r>
-            <w:r>
-              <w:rPr>
-                <w:noProof/>
-                <w:webHidden/>
-              </w:rPr>
-              <w:fldChar w:fldCharType="separate"/>
-            </w:r>
-            <w:r>
-              <w:rPr>
-                <w:noProof/>
-                <w:webHidden/>
-              </w:rPr>
-              <w:t>14</w:t>
-            </w:r>
-            <w:r>
-              <w:rPr>
-                <w:noProof/>
-                <w:webHidden/>
-              </w:rPr>
-              <w:fldChar w:fldCharType="end"/>
-            </w:r>
-          </w:hyperlink>
-        </w:p>
-        <w:p>
-          <w:pPr>
-            <w:pStyle w:val="Sumrio1"/>
-            <w:rPr>
-              <w:rFonts w:eastAsiaTheme="minorEastAsia"/>
-              <w:noProof/>
-              <w:sz w:val="24"/>
-              <w:szCs w:val="24"/>
-              <w:lang w:eastAsia="pt-BR"/>
-            </w:rPr>
-          </w:pPr>
-          <w:hyperlink w:anchor="_Toc167729598" w:history="1">
+          <w:hyperlink w:anchor="_Toc167743628" w:history="1">
             <w:r>
               <w:rPr>
                 <w:rStyle w:val="Hyperlink"/>
@@ -2514,7 +2479,7 @@
                 <w:noProof/>
                 <w:webHidden/>
               </w:rPr>
-              <w:instrText xml:space="preserve"> PAGEREF _Toc167729598 \h </w:instrText>
+              <w:instrText xml:space="preserve"> PAGEREF _Toc167743628 \h </w:instrText>
             </w:r>
             <w:r>
               <w:rPr>
@@ -2534,7 +2499,7 @@
                 <w:noProof/>
                 <w:webHidden/>
               </w:rPr>
-              <w:t>15</w:t>
+              <w:t>16</w:t>
             </w:r>
             <w:r>
               <w:rPr>
@@ -2659,7 +2624,7 @@
           <w:lang w:eastAsia="pt-BR"/>
         </w:rPr>
       </w:pPr>
-      <w:bookmarkStart w:id="0" w:name="_Toc167729578"/>
+      <w:bookmarkStart w:id="0" w:name="_Toc167743608"/>
       <w:r>
         <w:rPr>
           <w:rFonts w:ascii="Arial" w:eastAsia="Times New Roman" w:hAnsi="Arial" w:cs="Arial"/>
@@ -2725,7 +2690,7 @@
           <w:lang w:eastAsia="pt-BR"/>
         </w:rPr>
       </w:pPr>
-      <w:bookmarkStart w:id="1" w:name="_Toc167729579"/>
+      <w:bookmarkStart w:id="1" w:name="_Toc167743609"/>
       <w:r>
         <w:rPr>
           <w:rFonts w:ascii="Arial" w:eastAsia="Times New Roman" w:hAnsi="Arial" w:cs="Arial"/>
@@ -2933,7 +2898,7 @@
           <w:szCs w:val="24"/>
         </w:rPr>
       </w:pPr>
-      <w:bookmarkStart w:id="2" w:name="_Toc167729580"/>
+      <w:bookmarkStart w:id="2" w:name="_Toc167743610"/>
       <w:r>
         <w:rPr>
           <w:rFonts w:ascii="Arial" w:hAnsi="Arial" w:cs="Arial"/>
@@ -2987,25 +2952,7 @@
           <w:sz w:val="24"/>
           <w:szCs w:val="24"/>
         </w:rPr>
-        <w:t>Existem algumas pesquisas e relatos anedóticos sugerindo que certos compostos encontrados na cannabis, como o CBD (</w:t>
-      </w:r>
-      <w:r>
-        <w:rPr>
-          <w:rFonts w:ascii="Arial" w:hAnsi="Arial" w:cs="Arial"/>
-          <w:color w:val="0D0D0D"/>
-          <w:sz w:val="24"/>
-          <w:szCs w:val="24"/>
-        </w:rPr>
-        <w:t>canabidiol</w:t>
-      </w:r>
-      <w:r>
-        <w:rPr>
-          <w:rFonts w:ascii="Arial" w:hAnsi="Arial" w:cs="Arial"/>
-          <w:color w:val="0D0D0D"/>
-          <w:sz w:val="24"/>
-          <w:szCs w:val="24"/>
-        </w:rPr>
-        <w:t>), podem ter efeitos benéficos para algumas pessoas com TEA, principalmente no que diz respeito a questões como ansiedade, irritabilidade e dificuldades sociais. No entanto, é importante notar que o uso da cannabis para pacientes com TEA ainda é bastante controverso e carece de evidências científicas robustas. Muitos especialistas destacam a necessidade de mais pesquisas clínicas rigorosas para entender melhor os potenciais benefícios e riscos associados ao uso da cannabis nesse contexto (Vienna, 2022).</w:t>
+        <w:t>Existem algumas pesquisas e relatos anedóticos sugerindo que certos compostos encontrados na cannabis, como o CBD (canabidiol), podem ter efeitos benéficos para algumas pessoas com TEA, principalmente no que diz respeito a questões como ansiedade, irritabilidade e dificuldades sociais. No entanto, é importante notar que o uso da cannabis para pacientes com TEA ainda é bastante controverso e carece de evidências científicas robustas. Muitos especialistas destacam a necessidade de mais pesquisas clínicas rigorosas para entender melhor os potenciais benefícios e riscos associados ao uso da cannabis nesse contexto (Vienna, 2022).</w:t>
       </w:r>
     </w:p>
     <w:p>
@@ -3047,25 +2994,7 @@
           <w:sz w:val="24"/>
           <w:szCs w:val="24"/>
         </w:rPr>
-        <w:t>A conscientização sobre o uso da cannabis para o TEA é um tópico complexo e multifacetado, que envolve considerações médicas, legais, éticas e pessoais. É importante abordar essa questão com uma mente aberta, buscando informações confiáveis e consultando profissionais de saúde qualificados para orientação individualizada (</w:t>
-      </w:r>
-      <w:r>
-        <w:rPr>
-          <w:rFonts w:ascii="Arial" w:hAnsi="Arial" w:cs="Arial"/>
-          <w:color w:val="0D0D0D"/>
-          <w:sz w:val="24"/>
-          <w:szCs w:val="24"/>
-        </w:rPr>
-        <w:t>Toffoli</w:t>
-      </w:r>
-      <w:r>
-        <w:rPr>
-          <w:rFonts w:ascii="Arial" w:hAnsi="Arial" w:cs="Arial"/>
-          <w:color w:val="0D0D0D"/>
-          <w:sz w:val="24"/>
-          <w:szCs w:val="24"/>
-        </w:rPr>
-        <w:t>, 2020).</w:t>
+        <w:t>A conscientização sobre o uso da cannabis para o TEA é um tópico complexo e multifacetado, que envolve considerações médicas, legais, éticas e pessoais. É importante abordar essa questão com uma mente aberta, buscando informações confiáveis e consultando profissionais de saúde qualificados para orientação individualizada (Toffoli, 2020).</w:t>
       </w:r>
     </w:p>
     <w:p>
@@ -3108,43 +3037,7 @@
           <w:sz w:val="24"/>
           <w:szCs w:val="24"/>
         </w:rPr>
-        <w:t xml:space="preserve">Entregaremos uma fundamentação teórica, evidências Pré-Clínicas sobre o papel da Cannabis no TEA, evidências clínicas da eficácia da cannabis no TEA. Sabendo que o principal composto da cannabis é o tetrahidrocanabinol conhecido como “THC”. Apresentaremos alguns efeitos que causam ao optar pelo Cannabis no tratamento do TEA, como efeitos depressores, efeitos estimulantes, receptores CB1 e CB2. </w:t>
-      </w:r>
-      <w:r>
-        <w:rPr>
-          <w:rFonts w:ascii="Arial" w:hAnsi="Arial" w:cs="Arial"/>
-          <w:color w:val="0D0D0D"/>
-          <w:sz w:val="24"/>
-          <w:szCs w:val="24"/>
-        </w:rPr>
-        <w:t>E</w:t>
-      </w:r>
-      <w:r>
-        <w:rPr>
-          <w:rFonts w:ascii="Arial" w:hAnsi="Arial" w:cs="Arial"/>
-          <w:color w:val="0D0D0D"/>
-          <w:sz w:val="24"/>
-          <w:szCs w:val="24"/>
-        </w:rPr>
-        <w:t xml:space="preserve"> informando referente a psicoterapia que vem sendo bastante reconhecida no tratamento do TEA, em conjunto com o canabidiol que possibilita o desenvolvimento e a construção de novas possibilidades para a criança com TEA (</w:t>
-      </w:r>
-      <w:r>
-        <w:rPr>
-          <w:rFonts w:ascii="Arial" w:hAnsi="Arial" w:cs="Arial"/>
-          <w:color w:val="0D0D0D"/>
-          <w:sz w:val="24"/>
-          <w:szCs w:val="24"/>
-        </w:rPr>
-        <w:t>Luiz, 2024</w:t>
-      </w:r>
-      <w:r>
-        <w:rPr>
-          <w:rFonts w:ascii="Arial" w:hAnsi="Arial" w:cs="Arial"/>
-          <w:color w:val="0D0D0D"/>
-          <w:sz w:val="24"/>
-          <w:szCs w:val="24"/>
-        </w:rPr>
-        <w:t>).</w:t>
+        <w:t>Entregaremos uma fundamentação teórica, evidências Pré-Clínicas sobre o papel da Cannabis no TEA, evidências clínicas da eficácia da cannabis no TEA. Sabendo que o principal composto da cannabis é o tetrahidrocanabinol conhecido como “THC”. Apresentaremos alguns efeitos que causam ao optar pelo Cannabis no tratamento do TEA, como efeitos depressores, efeitos estimulantes, receptores CB1 e CB2. E informando referente a psicoterapia que vem sendo bastante reconhecida no tratamento do TEA, em conjunto com o canabidiol que possibilita o desenvolvimento e a construção de novas possibilidades para a criança com TEA (Luiz, 2024).</w:t>
       </w:r>
     </w:p>
     <w:p>
@@ -3249,7 +3142,7 @@
           <w:szCs w:val="24"/>
         </w:rPr>
       </w:pPr>
-      <w:bookmarkStart w:id="3" w:name="_Toc167729581"/>
+      <w:bookmarkStart w:id="3" w:name="_Toc167743611"/>
       <w:r>
         <w:rPr>
           <w:rFonts w:ascii="Arial" w:hAnsi="Arial" w:cs="Arial"/>
@@ -3369,7 +3262,7 @@
           <w:szCs w:val="24"/>
         </w:rPr>
       </w:pPr>
-      <w:bookmarkStart w:id="4" w:name="_Toc167729582"/>
+      <w:bookmarkStart w:id="4" w:name="_Toc167743612"/>
       <w:r>
         <w:rPr>
           <w:rFonts w:ascii="Arial" w:hAnsi="Arial" w:cs="Arial"/>
@@ -3531,7 +3424,7 @@
           <w:szCs w:val="24"/>
         </w:rPr>
       </w:pPr>
-      <w:bookmarkStart w:id="5" w:name="_Toc167729583"/>
+      <w:bookmarkStart w:id="5" w:name="_Toc167743613"/>
       <w:r>
         <w:rPr>
           <w:rFonts w:ascii="Arial" w:hAnsi="Arial" w:cs="Arial"/>
@@ -3616,7 +3509,7 @@
           <w:szCs w:val="24"/>
         </w:rPr>
       </w:pPr>
-      <w:bookmarkStart w:id="6" w:name="_Toc167729584"/>
+      <w:bookmarkStart w:id="6" w:name="_Toc167743614"/>
       <w:r>
         <w:rPr>
           <w:rFonts w:ascii="Arial" w:hAnsi="Arial" w:cs="Arial"/>
@@ -3674,7 +3567,7 @@
           <w:szCs w:val="24"/>
         </w:rPr>
       </w:pPr>
-      <w:bookmarkStart w:id="7" w:name="_Toc167729585"/>
+      <w:bookmarkStart w:id="7" w:name="_Toc167743615"/>
       <w:r>
         <w:rPr>
           <w:rFonts w:ascii="Arial" w:hAnsi="Arial" w:cs="Arial"/>
@@ -3772,7 +3665,7 @@
           <w:szCs w:val="24"/>
         </w:rPr>
       </w:pPr>
-      <w:bookmarkStart w:id="8" w:name="_Toc167729586"/>
+      <w:bookmarkStart w:id="8" w:name="_Toc167743616"/>
       <w:r>
         <w:rPr>
           <w:rFonts w:ascii="Arial" w:hAnsi="Arial" w:cs="Arial"/>
@@ -3873,25 +3766,7 @@
           <w:sz w:val="24"/>
           <w:szCs w:val="24"/>
         </w:rPr>
-        <w:t xml:space="preserve">CSS </w:t>
-      </w:r>
-      <w:r>
-        <w:rPr>
-          <w:rFonts w:ascii="Arial" w:hAnsi="Arial" w:cs="Arial"/>
-          <w:color w:val="0D0D0D"/>
-          <w:sz w:val="24"/>
-          <w:szCs w:val="24"/>
-        </w:rPr>
-        <w:t>- Linguagem</w:t>
-      </w:r>
-      <w:r>
-        <w:rPr>
-          <w:rFonts w:ascii="Arial" w:hAnsi="Arial" w:cs="Arial"/>
-          <w:color w:val="0D0D0D"/>
-          <w:sz w:val="24"/>
-          <w:szCs w:val="24"/>
-        </w:rPr>
-        <w:t xml:space="preserve"> para estilização da estrutura criada em HTML.</w:t>
+        <w:t>CSS - Linguagem para estilização da estrutura criada em HTML.</w:t>
       </w:r>
     </w:p>
     <w:p>
@@ -3905,7 +3780,7 @@
           <w:szCs w:val="24"/>
         </w:rPr>
       </w:pPr>
-      <w:bookmarkStart w:id="9" w:name="_Toc167729587"/>
+      <w:bookmarkStart w:id="9" w:name="_Toc167743617"/>
       <w:r>
         <w:rPr>
           <w:rFonts w:ascii="Arial" w:hAnsi="Arial" w:cs="Arial"/>
@@ -3984,7 +3859,7 @@
           <w:szCs w:val="24"/>
         </w:rPr>
       </w:pPr>
-      <w:bookmarkStart w:id="10" w:name="_Toc167729588"/>
+      <w:bookmarkStart w:id="10" w:name="_Toc167743618"/>
       <w:r>
         <w:rPr>
           <w:rFonts w:ascii="Arial" w:hAnsi="Arial" w:cs="Arial"/>
@@ -4007,7 +3882,7 @@
           <w:szCs w:val="24"/>
         </w:rPr>
       </w:pPr>
-      <w:bookmarkStart w:id="11" w:name="_Toc167729589"/>
+      <w:bookmarkStart w:id="11" w:name="_Toc167743619"/>
       <w:r>
         <w:rPr>
           <w:rFonts w:ascii="Arial" w:hAnsi="Arial" w:cs="Arial"/>
@@ -4130,7 +4005,7 @@
           <w:szCs w:val="24"/>
         </w:rPr>
       </w:pPr>
-      <w:bookmarkStart w:id="12" w:name="_Toc167729590"/>
+      <w:bookmarkStart w:id="12" w:name="_Toc167743620"/>
       <w:r>
         <w:rPr>
           <w:rFonts w:ascii="Arial" w:hAnsi="Arial" w:cs="Arial"/>
@@ -4273,7 +4148,7 @@
           <w:szCs w:val="24"/>
         </w:rPr>
       </w:pPr>
-      <w:bookmarkStart w:id="13" w:name="_Toc167729591"/>
+      <w:bookmarkStart w:id="13" w:name="_Toc167743621"/>
       <w:r>
         <w:rPr>
           <w:rFonts w:ascii="Arial" w:hAnsi="Arial" w:cs="Arial"/>
@@ -4425,7 +4300,7 @@
           <w:szCs w:val="24"/>
         </w:rPr>
       </w:pPr>
-      <w:bookmarkStart w:id="14" w:name="_Toc167729592"/>
+      <w:bookmarkStart w:id="14" w:name="_Toc167743622"/>
       <w:r>
         <w:rPr>
           <w:rFonts w:ascii="Arial" w:hAnsi="Arial" w:cs="Arial"/>
@@ -4654,7 +4529,7 @@
           <w:szCs w:val="24"/>
         </w:rPr>
       </w:pPr>
-      <w:bookmarkStart w:id="15" w:name="_Toc167729593"/>
+      <w:bookmarkStart w:id="15" w:name="_Toc167743623"/>
       <w:r>
         <w:rPr>
           <w:rFonts w:ascii="Arial" w:hAnsi="Arial" w:cs="Arial"/>
@@ -4680,8 +4555,8 @@
           <w:bdr w:val="none" w:sz="0" w:space="0" w:color="auto" w:frame="1"/>
         </w:rPr>
         <w:drawing>
-          <wp:inline distT="0" distB="0" distL="0" distR="0" wp14:anchorId="0CDA971A" wp14:editId="28E1294D">
-            <wp:extent cx="2133600" cy="2118360"/>
+          <wp:inline distT="0" distB="0" distL="0" distR="0" wp14:anchorId="0CDA971A" wp14:editId="62DF3B9B">
+            <wp:extent cx="4015740" cy="3987056"/>
             <wp:effectExtent l="0" t="0" r="0" b="0"/>
             <wp:docPr id="1677748190" name="Imagem 3" descr="Logotipo, nome da empresa&#10;&#10;Descrição gerada automaticamente"/>
             <wp:cNvGraphicFramePr>
@@ -4712,7 +4587,7 @@
                   <pic:spPr bwMode="auto">
                     <a:xfrm>
                       <a:off x="0" y="0"/>
-                      <a:ext cx="2133600" cy="2118360"/>
+                      <a:ext cx="4044117" cy="4015231"/>
                     </a:xfrm>
                     <a:prstGeom prst="rect">
                       <a:avLst/>
@@ -4774,10 +4649,11 @@
           <w:color w:val="000000"/>
           <w:bdr w:val="none" w:sz="0" w:space="0" w:color="auto" w:frame="1"/>
         </w:rPr>
+        <w:lastRenderedPageBreak/>
         <w:drawing>
-          <wp:inline distT="0" distB="0" distL="0" distR="0" wp14:anchorId="2F0C5868" wp14:editId="62A6824A">
-            <wp:extent cx="2276011" cy="4861560"/>
-            <wp:effectExtent l="0" t="0" r="0" b="0"/>
+          <wp:inline distT="0" distB="0" distL="0" distR="0" wp14:anchorId="2F0C5868" wp14:editId="0E053E2E">
+            <wp:extent cx="3954780" cy="8447411"/>
+            <wp:effectExtent l="0" t="0" r="7620" b="0"/>
             <wp:docPr id="594927650" name="Imagem 4" descr="Interface gráfica do usuário, Texto&#10;&#10;Descrição gerada automaticamente"/>
             <wp:cNvGraphicFramePr>
               <a:graphicFrameLocks xmlns:a="http://schemas.openxmlformats.org/drawingml/2006/main" noChangeAspect="1"/>
@@ -4807,7 +4683,7 @@
                   <pic:spPr bwMode="auto">
                     <a:xfrm>
                       <a:off x="0" y="0"/>
-                      <a:ext cx="2281874" cy="4874084"/>
+                      <a:ext cx="3972062" cy="8484325"/>
                     </a:xfrm>
                     <a:prstGeom prst="rect">
                       <a:avLst/>
@@ -4854,8 +4730,448 @@
         <w:t xml:space="preserve"> - Página: Nosso Trabalho do Site</w:t>
       </w:r>
     </w:p>
-    <w:p/>
-    <w:p/>
+    <w:p>
+      <w:pPr>
+        <w:jc w:val="center"/>
+      </w:pPr>
+      <w:r>
+        <w:rPr>
+          <w:noProof/>
+        </w:rPr>
+        <w:lastRenderedPageBreak/>
+        <w:drawing>
+          <wp:anchor distT="0" distB="0" distL="114300" distR="114300" simplePos="0" relativeHeight="251659264" behindDoc="0" locked="0" layoutInCell="1" allowOverlap="1" wp14:anchorId="273D3831" wp14:editId="153B530D">
+            <wp:simplePos x="0" y="0"/>
+            <wp:positionH relativeFrom="margin">
+              <wp:align>center</wp:align>
+            </wp:positionH>
+            <wp:positionV relativeFrom="paragraph">
+              <wp:posOffset>2340268</wp:posOffset>
+            </wp:positionV>
+            <wp:extent cx="6807200" cy="2133600"/>
+            <wp:effectExtent l="0" t="0" r="0" b="0"/>
+            <wp:wrapSquare wrapText="bothSides"/>
+            <wp:docPr id="2004341602" name="Imagem 2" descr="Texto&#10;&#10;Descrição gerada automaticamente"/>
+            <wp:cNvGraphicFramePr>
+              <a:graphicFrameLocks xmlns:a="http://schemas.openxmlformats.org/drawingml/2006/main" noChangeAspect="1"/>
+            </wp:cNvGraphicFramePr>
+            <a:graphic xmlns:a="http://schemas.openxmlformats.org/drawingml/2006/main">
+              <a:graphicData uri="http://schemas.openxmlformats.org/drawingml/2006/picture">
+                <pic:pic xmlns:pic="http://schemas.openxmlformats.org/drawingml/2006/picture">
+                  <pic:nvPicPr>
+                    <pic:cNvPr id="2004341602" name="Imagem 2" descr="Texto&#10;&#10;Descrição gerada automaticamente"/>
+                    <pic:cNvPicPr/>
+                  </pic:nvPicPr>
+                  <pic:blipFill rotWithShape="1">
+                    <a:blip r:embed="rId11" cstate="print">
+                      <a:extLst>
+                        <a:ext uri="{28A0092B-C50C-407E-A947-70E740481C1C}">
+                          <a14:useLocalDpi xmlns:a14="http://schemas.microsoft.com/office/drawing/2010/main" val="0"/>
+                        </a:ext>
+                      </a:extLst>
+                    </a:blip>
+                    <a:srcRect l="2280" t="31597" r="25702" b="8500"/>
+                    <a:stretch/>
+                  </pic:blipFill>
+                  <pic:spPr bwMode="auto">
+                    <a:xfrm>
+                      <a:off x="0" y="0"/>
+                      <a:ext cx="6807200" cy="2133600"/>
+                    </a:xfrm>
+                    <a:prstGeom prst="rect">
+                      <a:avLst/>
+                    </a:prstGeom>
+                    <a:ln>
+                      <a:noFill/>
+                    </a:ln>
+                    <a:extLst>
+                      <a:ext uri="{53640926-AAD7-44D8-BBD7-CCE9431645EC}">
+                        <a14:shadowObscured xmlns:a14="http://schemas.microsoft.com/office/drawing/2010/main"/>
+                      </a:ext>
+                    </a:extLst>
+                  </pic:spPr>
+                </pic:pic>
+              </a:graphicData>
+            </a:graphic>
+            <wp14:sizeRelH relativeFrom="margin">
+              <wp14:pctWidth>0</wp14:pctWidth>
+            </wp14:sizeRelH>
+            <wp14:sizeRelV relativeFrom="margin">
+              <wp14:pctHeight>0</wp14:pctHeight>
+            </wp14:sizeRelV>
+          </wp:anchor>
+        </w:drawing>
+      </w:r>
+      <w:r>
+        <w:rPr>
+          <w:noProof/>
+        </w:rPr>
+        <mc:AlternateContent>
+          <mc:Choice Requires="wps">
+            <w:drawing>
+              <wp:anchor distT="0" distB="0" distL="114300" distR="114300" simplePos="0" relativeHeight="251660288" behindDoc="1" locked="0" layoutInCell="1" allowOverlap="1" wp14:anchorId="03A1E1B5" wp14:editId="79228A7F">
+                <wp:simplePos x="0" y="0"/>
+                <wp:positionH relativeFrom="margin">
+                  <wp:align>center</wp:align>
+                </wp:positionH>
+                <wp:positionV relativeFrom="paragraph">
+                  <wp:posOffset>1995609</wp:posOffset>
+                </wp:positionV>
+                <wp:extent cx="3587115" cy="146050"/>
+                <wp:effectExtent l="0" t="0" r="0" b="6350"/>
+                <wp:wrapTight wrapText="bothSides">
+                  <wp:wrapPolygon edited="0">
+                    <wp:start x="0" y="0"/>
+                    <wp:lineTo x="0" y="19722"/>
+                    <wp:lineTo x="21451" y="19722"/>
+                    <wp:lineTo x="21451" y="0"/>
+                    <wp:lineTo x="0" y="0"/>
+                  </wp:wrapPolygon>
+                </wp:wrapTight>
+                <wp:docPr id="1049958104" name="Caixa de Texto 1"/>
+                <wp:cNvGraphicFramePr/>
+                <a:graphic xmlns:a="http://schemas.openxmlformats.org/drawingml/2006/main">
+                  <a:graphicData uri="http://schemas.microsoft.com/office/word/2010/wordprocessingShape">
+                    <wps:wsp>
+                      <wps:cNvSpPr txBox="1"/>
+                      <wps:spPr>
+                        <a:xfrm>
+                          <a:off x="0" y="0"/>
+                          <a:ext cx="3587115" cy="146538"/>
+                        </a:xfrm>
+                        <a:prstGeom prst="rect">
+                          <a:avLst/>
+                        </a:prstGeom>
+                        <a:solidFill>
+                          <a:prstClr val="white"/>
+                        </a:solidFill>
+                        <a:ln>
+                          <a:noFill/>
+                        </a:ln>
+                      </wps:spPr>
+                      <wps:txbx>
+                        <w:txbxContent>
+                          <w:p>
+                            <w:pPr>
+                              <w:pStyle w:val="Legenda"/>
+                              <w:jc w:val="center"/>
+                              <w:rPr>
+                                <w:noProof/>
+                                <w:sz w:val="22"/>
+                                <w:szCs w:val="22"/>
+                              </w:rPr>
+                            </w:pPr>
+                            <w:r>
+                              <w:t xml:space="preserve">Figura </w:t>
+                            </w:r>
+                            <w:r>
+                              <w:fldChar w:fldCharType="begin"/>
+                            </w:r>
+                            <w:r>
+                              <w:instrText xml:space="preserve"> SEQ Figura \* ARABIC </w:instrText>
+                            </w:r>
+                            <w:r>
+                              <w:fldChar w:fldCharType="separate"/>
+                            </w:r>
+                            <w:r>
+                              <w:rPr>
+                                <w:noProof/>
+                              </w:rPr>
+                              <w:t>3</w:t>
+                            </w:r>
+                            <w:r>
+                              <w:fldChar w:fldCharType="end"/>
+                            </w:r>
+                            <w:r>
+                              <w:t xml:space="preserve">  - Head da index do nosso site</w:t>
+                            </w:r>
+                          </w:p>
+                        </w:txbxContent>
+                      </wps:txbx>
+                      <wps:bodyPr rot="0" spcFirstLastPara="0" vertOverflow="overflow" horzOverflow="overflow" vert="horz" wrap="square" lIns="0" tIns="0" rIns="0" bIns="0" numCol="1" spcCol="0" rtlCol="0" fromWordArt="0" anchor="t" anchorCtr="0" forceAA="0" compatLnSpc="1">
+                        <a:prstTxWarp prst="textNoShape">
+                          <a:avLst/>
+                        </a:prstTxWarp>
+                        <a:noAutofit/>
+                      </wps:bodyPr>
+                    </wps:wsp>
+                  </a:graphicData>
+                </a:graphic>
+                <wp14:sizeRelH relativeFrom="margin">
+                  <wp14:pctWidth>0</wp14:pctWidth>
+                </wp14:sizeRelH>
+                <wp14:sizeRelV relativeFrom="margin">
+                  <wp14:pctHeight>0</wp14:pctHeight>
+                </wp14:sizeRelV>
+              </wp:anchor>
+            </w:drawing>
+          </mc:Choice>
+          <mc:Fallback>
+            <w:pict>
+              <v:shapetype w14:anchorId="03A1E1B5" id="_x0000_t202" coordsize="21600,21600" o:spt="202" path="m,l,21600r21600,l21600,xe">
+                <v:stroke joinstyle="miter"/>
+                <v:path gradientshapeok="t" o:connecttype="rect"/>
+              </v:shapetype>
+              <v:shape id="Caixa de Texto 1" o:spid="_x0000_s1026" type="#_x0000_t202" style="position:absolute;left:0;text-align:left;margin-left:0;margin-top:157.15pt;width:282.45pt;height:11.5pt;z-index:-251656192;visibility:visible;mso-wrap-style:square;mso-width-percent:0;mso-height-percent:0;mso-wrap-distance-left:9pt;mso-wrap-distance-top:0;mso-wrap-distance-right:9pt;mso-wrap-distance-bottom:0;mso-position-horizontal:center;mso-position-horizontal-relative:margin;mso-position-vertical:absolute;mso-position-vertical-relative:text;mso-width-percent:0;mso-height-percent:0;mso-width-relative:margin;mso-height-relative:margin;v-text-anchor:top" o:gfxdata="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" stroked="f">
+                <v:textbox inset="0,0,0,0">
+                  <w:txbxContent>
+                    <w:p>
+                      <w:pPr>
+                        <w:pStyle w:val="Legenda"/>
+                        <w:jc w:val="center"/>
+                        <w:rPr>
+                          <w:noProof/>
+                          <w:sz w:val="22"/>
+                          <w:szCs w:val="22"/>
+                        </w:rPr>
+                      </w:pPr>
+                      <w:r>
+                        <w:t xml:space="preserve">Figura </w:t>
+                      </w:r>
+                      <w:r>
+                        <w:fldChar w:fldCharType="begin"/>
+                      </w:r>
+                      <w:r>
+                        <w:instrText xml:space="preserve"> SEQ Figura \* ARABIC </w:instrText>
+                      </w:r>
+                      <w:r>
+                        <w:fldChar w:fldCharType="separate"/>
+                      </w:r>
+                      <w:r>
+                        <w:rPr>
+                          <w:noProof/>
+                        </w:rPr>
+                        <w:t>3</w:t>
+                      </w:r>
+                      <w:r>
+                        <w:fldChar w:fldCharType="end"/>
+                      </w:r>
+                      <w:r>
+                        <w:t xml:space="preserve">  - Head da index do nosso site</w:t>
+                      </w:r>
+                    </w:p>
+                  </w:txbxContent>
+                </v:textbox>
+                <w10:wrap type="tight" anchorx="margin"/>
+              </v:shape>
+            </w:pict>
+          </mc:Fallback>
+        </mc:AlternateContent>
+      </w:r>
+      <w:r>
+        <w:rPr>
+          <w:noProof/>
+        </w:rPr>
+        <w:drawing>
+          <wp:anchor distT="0" distB="0" distL="114300" distR="114300" simplePos="0" relativeHeight="251658240" behindDoc="0" locked="0" layoutInCell="1" allowOverlap="1" wp14:anchorId="761A6D36" wp14:editId="5513D2E6">
+            <wp:simplePos x="0" y="0"/>
+            <wp:positionH relativeFrom="column">
+              <wp:posOffset>-709295</wp:posOffset>
+            </wp:positionH>
+            <wp:positionV relativeFrom="paragraph">
+              <wp:posOffset>113665</wp:posOffset>
+            </wp:positionV>
+            <wp:extent cx="6722110" cy="1881505"/>
+            <wp:effectExtent l="0" t="0" r="2540" b="4445"/>
+            <wp:wrapSquare wrapText="bothSides"/>
+            <wp:docPr id="754604218" name="Imagem 1"/>
+            <wp:cNvGraphicFramePr>
+              <a:graphicFrameLocks xmlns:a="http://schemas.openxmlformats.org/drawingml/2006/main" noChangeAspect="1"/>
+            </wp:cNvGraphicFramePr>
+            <a:graphic xmlns:a="http://schemas.openxmlformats.org/drawingml/2006/main">
+              <a:graphicData uri="http://schemas.openxmlformats.org/drawingml/2006/picture">
+                <pic:pic xmlns:pic="http://schemas.openxmlformats.org/drawingml/2006/picture">
+                  <pic:nvPicPr>
+                    <pic:cNvPr id="754604218" name="Imagem 1"/>
+                    <pic:cNvPicPr/>
+                  </pic:nvPicPr>
+                  <pic:blipFill rotWithShape="1">
+                    <a:blip r:embed="rId12" cstate="print">
+                      <a:extLst>
+                        <a:ext uri="{28A0092B-C50C-407E-A947-70E740481C1C}">
+                          <a14:useLocalDpi xmlns:a14="http://schemas.microsoft.com/office/drawing/2010/main" val="0"/>
+                        </a:ext>
+                      </a:extLst>
+                    </a:blip>
+                    <a:srcRect l="1670" t="4430" r="61759" b="68400"/>
+                    <a:stretch/>
+                  </pic:blipFill>
+                  <pic:spPr bwMode="auto">
+                    <a:xfrm>
+                      <a:off x="0" y="0"/>
+                      <a:ext cx="6722110" cy="1881505"/>
+                    </a:xfrm>
+                    <a:prstGeom prst="rect">
+                      <a:avLst/>
+                    </a:prstGeom>
+                    <a:ln>
+                      <a:noFill/>
+                    </a:ln>
+                    <a:extLst>
+                      <a:ext uri="{53640926-AAD7-44D8-BBD7-CCE9431645EC}">
+                        <a14:shadowObscured xmlns:a14="http://schemas.microsoft.com/office/drawing/2010/main"/>
+                      </a:ext>
+                    </a:extLst>
+                  </pic:spPr>
+                </pic:pic>
+              </a:graphicData>
+            </a:graphic>
+            <wp14:sizeRelH relativeFrom="margin">
+              <wp14:pctWidth>0</wp14:pctWidth>
+            </wp14:sizeRelH>
+            <wp14:sizeRelV relativeFrom="margin">
+              <wp14:pctHeight>0</wp14:pctHeight>
+            </wp14:sizeRelV>
+          </wp:anchor>
+        </w:drawing>
+      </w:r>
+    </w:p>
+    <w:p>
+      <w:r>
+        <w:rPr>
+          <w:noProof/>
+        </w:rPr>
+        <mc:AlternateContent>
+          <mc:Choice Requires="wps">
+            <w:drawing>
+              <wp:anchor distT="0" distB="0" distL="114300" distR="114300" simplePos="0" relativeHeight="251662336" behindDoc="0" locked="0" layoutInCell="1" allowOverlap="1" wp14:anchorId="75C258CF" wp14:editId="73FFC030">
+                <wp:simplePos x="0" y="0"/>
+                <wp:positionH relativeFrom="margin">
+                  <wp:align>center</wp:align>
+                </wp:positionH>
+                <wp:positionV relativeFrom="page">
+                  <wp:posOffset>5374738</wp:posOffset>
+                </wp:positionV>
+                <wp:extent cx="3932555" cy="175260"/>
+                <wp:effectExtent l="0" t="0" r="0" b="0"/>
+                <wp:wrapSquare wrapText="bothSides"/>
+                <wp:docPr id="1689160369" name="Caixa de Texto 1"/>
+                <wp:cNvGraphicFramePr/>
+                <a:graphic xmlns:a="http://schemas.openxmlformats.org/drawingml/2006/main">
+                  <a:graphicData uri="http://schemas.microsoft.com/office/word/2010/wordprocessingShape">
+                    <wps:wsp>
+                      <wps:cNvSpPr txBox="1"/>
+                      <wps:spPr>
+                        <a:xfrm>
+                          <a:off x="0" y="0"/>
+                          <a:ext cx="3932555" cy="175260"/>
+                        </a:xfrm>
+                        <a:prstGeom prst="rect">
+                          <a:avLst/>
+                        </a:prstGeom>
+                        <a:solidFill>
+                          <a:prstClr val="white"/>
+                        </a:solidFill>
+                        <a:ln>
+                          <a:noFill/>
+                        </a:ln>
+                      </wps:spPr>
+                      <wps:txbx>
+                        <w:txbxContent>
+                          <w:p>
+                            <w:pPr>
+                              <w:pStyle w:val="Legenda"/>
+                              <w:jc w:val="center"/>
+                              <w:rPr>
+                                <w:noProof/>
+                                <w:sz w:val="22"/>
+                                <w:szCs w:val="22"/>
+                              </w:rPr>
+                            </w:pPr>
+                            <w:r>
+                              <w:t xml:space="preserve">Figura </w:t>
+                            </w:r>
+                            <w:r>
+                              <w:fldChar w:fldCharType="begin"/>
+                            </w:r>
+                            <w:r>
+                              <w:instrText xml:space="preserve"> SEQ Figura \* ARABIC </w:instrText>
+                            </w:r>
+                            <w:r>
+                              <w:fldChar w:fldCharType="separate"/>
+                            </w:r>
+                            <w:r>
+                              <w:rPr>
+                                <w:noProof/>
+                              </w:rPr>
+                              <w:t>4</w:t>
+                            </w:r>
+                            <w:r>
+                              <w:fldChar w:fldCharType="end"/>
+                            </w:r>
+                            <w:r>
+                              <w:t xml:space="preserve"> - Trecho do body da nossa index</w:t>
+                            </w:r>
+                          </w:p>
+                        </w:txbxContent>
+                      </wps:txbx>
+                      <wps:bodyPr rot="0" spcFirstLastPara="0" vertOverflow="overflow" horzOverflow="overflow" vert="horz" wrap="square" lIns="0" tIns="0" rIns="0" bIns="0" numCol="1" spcCol="0" rtlCol="0" fromWordArt="0" anchor="t" anchorCtr="0" forceAA="0" compatLnSpc="1">
+                        <a:prstTxWarp prst="textNoShape">
+                          <a:avLst/>
+                        </a:prstTxWarp>
+                        <a:noAutofit/>
+                      </wps:bodyPr>
+                    </wps:wsp>
+                  </a:graphicData>
+                </a:graphic>
+                <wp14:sizeRelH relativeFrom="margin">
+                  <wp14:pctWidth>0</wp14:pctWidth>
+                </wp14:sizeRelH>
+                <wp14:sizeRelV relativeFrom="margin">
+                  <wp14:pctHeight>0</wp14:pctHeight>
+                </wp14:sizeRelV>
+              </wp:anchor>
+            </w:drawing>
+          </mc:Choice>
+          <mc:Fallback>
+            <w:pict>
+              <v:shape w14:anchorId="75C258CF" id="_x0000_s1027" type="#_x0000_t202" style="position:absolute;margin-left:0;margin-top:423.2pt;width:309.65pt;height:13.8pt;z-index:251662336;visibility:visible;mso-wrap-style:square;mso-width-percent:0;mso-height-percent:0;mso-wrap-distance-left:9pt;mso-wrap-distance-top:0;mso-wrap-distance-right:9pt;mso-wrap-distance-bottom:0;mso-position-horizontal:center;mso-position-horizontal-relative:margin;mso-position-vertical:absolute;mso-position-vertical-relative:page;mso-width-percent:0;mso-height-percent:0;mso-width-relative:margin;mso-height-relative:margin;v-text-anchor:top" o:gfxdata="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" stroked="f">
+                <v:textbox inset="0,0,0,0">
+                  <w:txbxContent>
+                    <w:p>
+                      <w:pPr>
+                        <w:pStyle w:val="Legenda"/>
+                        <w:jc w:val="center"/>
+                        <w:rPr>
+                          <w:noProof/>
+                          <w:sz w:val="22"/>
+                          <w:szCs w:val="22"/>
+                        </w:rPr>
+                      </w:pPr>
+                      <w:r>
+                        <w:t xml:space="preserve">Figura </w:t>
+                      </w:r>
+                      <w:r>
+                        <w:fldChar w:fldCharType="begin"/>
+                      </w:r>
+                      <w:r>
+                        <w:instrText xml:space="preserve"> SEQ Figura \* ARABIC </w:instrText>
+                      </w:r>
+                      <w:r>
+                        <w:fldChar w:fldCharType="separate"/>
+                      </w:r>
+                      <w:r>
+                        <w:rPr>
+                          <w:noProof/>
+                        </w:rPr>
+                        <w:t>4</w:t>
+                      </w:r>
+                      <w:r>
+                        <w:fldChar w:fldCharType="end"/>
+                      </w:r>
+                      <w:r>
+                        <w:t xml:space="preserve"> - Trecho do body da nossa index</w:t>
+                      </w:r>
+                    </w:p>
+                  </w:txbxContent>
+                </v:textbox>
+                <w10:wrap type="square" anchorx="margin" anchory="page"/>
+              </v:shape>
+            </w:pict>
+          </mc:Fallback>
+        </mc:AlternateContent>
+      </w:r>
+    </w:p>
     <w:p>
       <w:pPr>
         <w:pStyle w:val="Ttulo1"/>
@@ -4867,7 +5183,7 @@
           <w:szCs w:val="24"/>
         </w:rPr>
       </w:pPr>
-      <w:bookmarkStart w:id="16" w:name="_Toc167729594"/>
+      <w:bookmarkStart w:id="16" w:name="_Toc167743624"/>
       <w:r>
         <w:rPr>
           <w:rFonts w:ascii="Arial" w:hAnsi="Arial" w:cs="Arial"/>
@@ -4876,7 +5192,6 @@
           <w:sz w:val="24"/>
           <w:szCs w:val="24"/>
         </w:rPr>
-        <w:lastRenderedPageBreak/>
         <w:t>Diagrama de Atividades</w:t>
       </w:r>
       <w:bookmarkEnd w:id="16"/>
@@ -4897,7 +5212,7 @@
           <w:bdr w:val="none" w:sz="0" w:space="0" w:color="auto" w:frame="1"/>
         </w:rPr>
         <w:drawing>
-          <wp:inline distT="0" distB="0" distL="0" distR="0" wp14:anchorId="2365691B" wp14:editId="13809338">
+          <wp:inline distT="0" distB="0" distL="0" distR="0" wp14:anchorId="2365691B" wp14:editId="482AA4B3">
             <wp:extent cx="5288280" cy="2895600"/>
             <wp:effectExtent l="0" t="0" r="7620" b="0"/>
             <wp:docPr id="974175785" name="Imagem 5" descr="Diagrama"/>
@@ -4914,7 +5229,7 @@
                     </pic:cNvPicPr>
                   </pic:nvPicPr>
                   <pic:blipFill>
-                    <a:blip r:embed="rId11">
+                    <a:blip r:embed="rId13">
                       <a:extLst>
                         <a:ext uri="{28A0092B-C50C-407E-A947-70E740481C1C}">
                           <a14:useLocalDpi xmlns:a14="http://schemas.microsoft.com/office/drawing/2010/main" val="0"/>
@@ -4967,7 +5282,7 @@
         <w:rPr>
           <w:noProof/>
         </w:rPr>
-        <w:t>3</w:t>
+        <w:t>5</w:t>
       </w:r>
       <w:r>
         <w:fldChar w:fldCharType="end"/>
@@ -4988,7 +5303,7 @@
           <w:szCs w:val="24"/>
         </w:rPr>
       </w:pPr>
-      <w:bookmarkStart w:id="17" w:name="_Toc167729595"/>
+      <w:bookmarkStart w:id="17" w:name="_Toc167743625"/>
       <w:r>
         <w:rPr>
           <w:rFonts w:ascii="Arial" w:hAnsi="Arial" w:cs="Arial"/>
@@ -4997,6 +5312,7 @@
           <w:sz w:val="24"/>
           <w:szCs w:val="24"/>
         </w:rPr>
+        <w:lastRenderedPageBreak/>
         <w:t>Metodologia</w:t>
       </w:r>
       <w:bookmarkEnd w:id="17"/>
@@ -5039,15 +5355,7 @@
           <w:sz w:val="24"/>
           <w:szCs w:val="24"/>
         </w:rPr>
-        <w:t xml:space="preserve">A partir disso, iniciamos nossas pesquisas sobre as mais </w:t>
-      </w:r>
-      <w:r>
-        <w:rPr>
-          <w:rFonts w:ascii="Arial" w:hAnsi="Arial" w:cs="Arial"/>
-          <w:sz w:val="24"/>
-          <w:szCs w:val="24"/>
-        </w:rPr>
-        <w:t>variadas</w:t>
+        <w:t>A partir disso, iniciamos nossas pesquisas sobre as mais variadas</w:t>
       </w:r>
       <w:r>
         <w:rPr>
@@ -5102,16 +5410,7 @@
           <w:sz w:val="24"/>
           <w:szCs w:val="24"/>
         </w:rPr>
-        <w:t xml:space="preserve">Utilizamos o FIGMA para criar um protótipo para o site e subsequentemente as linguagens HTML e CSS para estruturar e estilizar, </w:t>
-      </w:r>
-      <w:r>
-        <w:rPr>
-          <w:rFonts w:ascii="Arial" w:hAnsi="Arial" w:cs="Arial"/>
-          <w:sz w:val="24"/>
-          <w:szCs w:val="24"/>
-        </w:rPr>
-        <w:lastRenderedPageBreak/>
-        <w:t>implementando a estética que queremos transmitir para o nosso site, que chamamos de “Cultura Cannabis” pois, apesar de nossa pesquisa girar em torno do TEA em si, nosso foco está no tratamento alternativo com o uso da cannabis.</w:t>
+        <w:t>Utilizamos o FIGMA para criar um protótipo para o site e subsequentemente as linguagens HTML e CSS para estruturar e estilizar, implementando a estética que queremos transmitir para o nosso site, que chamamos de “Cultura Cannabis” pois, apesar de nossa pesquisa girar em torno do TEA em si, nosso foco está no tratamento alternativo com o uso da cannabis.</w:t>
       </w:r>
     </w:p>
     <w:p>
@@ -5154,7 +5453,7 @@
           <w:szCs w:val="24"/>
         </w:rPr>
       </w:pPr>
-      <w:bookmarkStart w:id="18" w:name="_Toc167729596"/>
+      <w:bookmarkStart w:id="18" w:name="_Toc167743626"/>
       <w:r>
         <w:rPr>
           <w:rFonts w:ascii="Arial" w:hAnsi="Arial" w:cs="Arial"/>
@@ -5222,6 +5521,7 @@
           <w:sz w:val="24"/>
           <w:szCs w:val="24"/>
         </w:rPr>
+        <w:lastRenderedPageBreak/>
         <w:t>Ferramentas de Comunicação: Software de gerenciamento de projetos, ferramentas de videoconferência e plataformas de comunicação para facilitar a colaboração entre os membros da equipe</w:t>
       </w:r>
       <w:r>
@@ -5360,7 +5660,7 @@
           <w:lang w:eastAsia="pt-BR"/>
         </w:rPr>
       </w:pPr>
-      <w:bookmarkStart w:id="19" w:name="_Toc167729597"/>
+      <w:bookmarkStart w:id="19" w:name="_Toc167743627"/>
       <w:r>
         <w:rPr>
           <w:rFonts w:ascii="Arial" w:eastAsia="Times New Roman" w:hAnsi="Arial" w:cs="Arial"/>
@@ -5370,7 +5670,6 @@
           <w:szCs w:val="24"/>
           <w:lang w:eastAsia="pt-BR"/>
         </w:rPr>
-        <w:lastRenderedPageBreak/>
         <w:t>Conclusões</w:t>
       </w:r>
       <w:bookmarkEnd w:id="19"/>
@@ -5430,27 +5729,7 @@
           <w:szCs w:val="24"/>
           <w:lang w:eastAsia="pt-BR"/>
         </w:rPr>
-        <w:t xml:space="preserve">Ao retomar as informações apresentadas, observamos que há uma crescente base de evidências que sugere que certos componentes da cannabis, como o CBD, podem ter efeitos positivos no manejo dos sintomas do TEA. No entanto, é fundamental reconhecer que mais pesquisas são necessárias para entender completamente os efeitos a longo prazo e </w:t>
-      </w:r>
-      <w:r>
-        <w:rPr>
-          <w:rFonts w:ascii="Arial" w:hAnsi="Arial" w:cs="Arial"/>
-          <w:color w:val="0D0D0D"/>
-          <w:sz w:val="24"/>
-          <w:szCs w:val="24"/>
-          <w:lang w:eastAsia="pt-BR"/>
-        </w:rPr>
-        <w:t>os riscos</w:t>
-      </w:r>
-      <w:r>
-        <w:rPr>
-          <w:rFonts w:ascii="Arial" w:hAnsi="Arial" w:cs="Arial"/>
-          <w:color w:val="0D0D0D"/>
-          <w:sz w:val="24"/>
-          <w:szCs w:val="24"/>
-          <w:lang w:eastAsia="pt-BR"/>
-        </w:rPr>
-        <w:t xml:space="preserve"> potenciais associados ao uso da cannabis nesse contexto.</w:t>
+        <w:t>Ao retomar as informações apresentadas, observamos que há uma crescente base de evidências que sugere que certos componentes da cannabis, como o CBD, podem ter efeitos positivos no manejo dos sintomas do TEA. No entanto, é fundamental reconhecer que mais pesquisas são necessárias para entender completamente os efeitos a longo prazo e os riscos potenciais associados ao uso da cannabis nesse contexto.</w:t>
       </w:r>
     </w:p>
     <w:p>
@@ -5473,27 +5752,8 @@
           <w:szCs w:val="24"/>
           <w:lang w:eastAsia="pt-BR"/>
         </w:rPr>
-        <w:t xml:space="preserve">Concluímos que a conscientização sobre o uso da cannabis para o TEA é um tema complexo que requer uma abordagem cuidadosa e baseada em evidências. Embora haja promessa em seu potencial terapêutico, é crucial que os pacientes, cuidadores e profissionais de saúde estejam </w:t>
-      </w:r>
-      <w:r>
-        <w:rPr>
-          <w:rFonts w:ascii="Arial" w:hAnsi="Arial" w:cs="Arial"/>
-          <w:color w:val="0D0D0D"/>
-          <w:sz w:val="24"/>
-          <w:szCs w:val="24"/>
-          <w:lang w:eastAsia="pt-BR"/>
-        </w:rPr>
-        <w:t>bem-informados</w:t>
-      </w:r>
-      <w:r>
-        <w:rPr>
-          <w:rFonts w:ascii="Arial" w:hAnsi="Arial" w:cs="Arial"/>
-          <w:color w:val="0D0D0D"/>
-          <w:sz w:val="24"/>
-          <w:szCs w:val="24"/>
-          <w:lang w:eastAsia="pt-BR"/>
-        </w:rPr>
-        <w:t xml:space="preserve"> sobre as limitações e os desafios associados ao uso da cannabis como parte de um plano de tratamento abrangente para o TEA.</w:t>
+        <w:lastRenderedPageBreak/>
+        <w:t>Concluímos que a conscientização sobre o uso da cannabis para o TEA é um tema complexo que requer uma abordagem cuidadosa e baseada em evidências. Embora haja promessa em seu potencial terapêutico, é crucial que os pacientes, cuidadores e profissionais de saúde estejam bem-informados sobre as limitações e os desafios associados ao uso da cannabis como parte de um plano de tratamento abrangente para o TEA.</w:t>
       </w:r>
     </w:p>
     <w:p>
@@ -5529,7 +5789,7 @@
           <w:szCs w:val="24"/>
         </w:rPr>
       </w:pPr>
-      <w:bookmarkStart w:id="20" w:name="_Toc167729598"/>
+      <w:bookmarkStart w:id="20" w:name="_Toc167743628"/>
       <w:r>
         <w:rPr>
           <w:rFonts w:ascii="Arial" w:hAnsi="Arial" w:cs="Arial"/>
@@ -5538,7 +5798,6 @@
           <w:sz w:val="24"/>
           <w:szCs w:val="24"/>
         </w:rPr>
-        <w:lastRenderedPageBreak/>
         <w:t>Referências</w:t>
       </w:r>
       <w:bookmarkEnd w:id="20"/>
@@ -5947,7 +6206,7 @@
           <w:szCs w:val="20"/>
         </w:rPr>
       </w:pPr>
-      <w:hyperlink r:id="rId12" w:history="1">
+      <w:hyperlink r:id="rId14" w:history="1">
         <w:r>
           <w:rPr>
             <w:rStyle w:val="Hyperlink"/>
@@ -6068,7 +6327,7 @@
         </w:rPr>
         <w:t xml:space="preserve">, Amanda. Judicialização do acesso à cannabis. Local de publicação: </w:t>
       </w:r>
-      <w:hyperlink r:id="rId13" w:history="1">
+      <w:hyperlink r:id="rId15" w:history="1">
         <w:r>
           <w:rPr>
             <w:rStyle w:val="Hyperlink"/>
@@ -6119,7 +6378,7 @@
         </w:rPr>
         <w:t xml:space="preserve">Luiz, Mario. THC e Canabidiol: seus benefícios terapêuticos e efeitos. Local de publicação: </w:t>
       </w:r>
-      <w:hyperlink r:id="rId14" w:history="1">
+      <w:hyperlink r:id="rId16" w:history="1">
         <w:r>
           <w:rPr>
             <w:rStyle w:val="Hyperlink"/>
@@ -6188,7 +6447,7 @@
           <w:szCs w:val="20"/>
         </w:rPr>
       </w:pPr>
-      <w:hyperlink r:id="rId15" w:history="1">
+      <w:hyperlink r:id="rId17" w:history="1">
         <w:r>
           <w:rPr>
             <w:rStyle w:val="Hyperlink"/>
@@ -6270,10 +6529,9 @@
           <w:szCs w:val="20"/>
           <w:shd w:val="clear" w:color="auto" w:fill="FFFFFF"/>
         </w:rPr>
-        <w:lastRenderedPageBreak/>
         <w:t> </w:t>
       </w:r>
-      <w:hyperlink r:id="rId16" w:history="1">
+      <w:hyperlink r:id="rId18" w:history="1">
         <w:r>
           <w:rPr>
             <w:rStyle w:val="Hyperlink"/>
@@ -6386,7 +6644,7 @@
       </w:pPr>
     </w:p>
     <w:sectPr>
-      <w:footerReference w:type="default" r:id="rId17"/>
+      <w:footerReference w:type="default" r:id="rId19"/>
       <w:pgSz w:w="11906" w:h="16838"/>
       <w:pgMar w:top="1417" w:right="1701" w:bottom="1417" w:left="1701" w:header="708" w:footer="708" w:gutter="0"/>
       <w:cols w:space="708"/>
@@ -6980,6 +7238,119 @@
     </w:lvl>
   </w:abstractNum>
   <w:abstractNum w:abstractNumId="4" w15:restartNumberingAfterBreak="0">
+    <w:nsid w:val="1A8B78B6"/>
+    <w:multiLevelType w:val="hybridMultilevel"/>
+    <w:tmpl w:val="8752DFF8"/>
+    <w:lvl w:ilvl="0" w:tplc="04160003">
+      <w:start w:val="1"/>
+      <w:numFmt w:val="bullet"/>
+      <w:lvlText w:val="o"/>
+      <w:lvlJc w:val="left"/>
+      <w:pPr>
+        <w:ind w:left="940" w:hanging="360"/>
+      </w:pPr>
+      <w:rPr>
+        <w:rFonts w:ascii="Courier New" w:hAnsi="Courier New" w:cs="Courier New" w:hint="default"/>
+      </w:rPr>
+    </w:lvl>
+    <w:lvl w:ilvl="1" w:tplc="04160003" w:tentative="1">
+      <w:start w:val="1"/>
+      <w:numFmt w:val="bullet"/>
+      <w:lvlText w:val="o"/>
+      <w:lvlJc w:val="left"/>
+      <w:pPr>
+        <w:ind w:left="1660" w:hanging="360"/>
+      </w:pPr>
+      <w:rPr>
+        <w:rFonts w:ascii="Courier New" w:hAnsi="Courier New" w:cs="Courier New" w:hint="default"/>
+      </w:rPr>
+    </w:lvl>
+    <w:lvl w:ilvl="2" w:tplc="04160005" w:tentative="1">
+      <w:start w:val="1"/>
+      <w:numFmt w:val="bullet"/>
+      <w:lvlText w:val=""/>
+      <w:lvlJc w:val="left"/>
+      <w:pPr>
+        <w:ind w:left="2380" w:hanging="360"/>
+      </w:pPr>
+      <w:rPr>
+        <w:rFonts w:ascii="Wingdings" w:hAnsi="Wingdings" w:hint="default"/>
+      </w:rPr>
+    </w:lvl>
+    <w:lvl w:ilvl="3" w:tplc="04160001" w:tentative="1">
+      <w:start w:val="1"/>
+      <w:numFmt w:val="bullet"/>
+      <w:lvlText w:val=""/>
+      <w:lvlJc w:val="left"/>
+      <w:pPr>
+        <w:ind w:left="3100" w:hanging="360"/>
+      </w:pPr>
+      <w:rPr>
+        <w:rFonts w:ascii="Symbol" w:hAnsi="Symbol" w:hint="default"/>
+      </w:rPr>
+    </w:lvl>
+    <w:lvl w:ilvl="4" w:tplc="04160003" w:tentative="1">
+      <w:start w:val="1"/>
+      <w:numFmt w:val="bullet"/>
+      <w:lvlText w:val="o"/>
+      <w:lvlJc w:val="left"/>
+      <w:pPr>
+        <w:ind w:left="3820" w:hanging="360"/>
+      </w:pPr>
+      <w:rPr>
+        <w:rFonts w:ascii="Courier New" w:hAnsi="Courier New" w:cs="Courier New" w:hint="default"/>
+      </w:rPr>
+    </w:lvl>
+    <w:lvl w:ilvl="5" w:tplc="04160005" w:tentative="1">
+      <w:start w:val="1"/>
+      <w:numFmt w:val="bullet"/>
+      <w:lvlText w:val=""/>
+      <w:lvlJc w:val="left"/>
+      <w:pPr>
+        <w:ind w:left="4540" w:hanging="360"/>
+      </w:pPr>
+      <w:rPr>
+        <w:rFonts w:ascii="Wingdings" w:hAnsi="Wingdings" w:hint="default"/>
+      </w:rPr>
+    </w:lvl>
+    <w:lvl w:ilvl="6" w:tplc="04160001" w:tentative="1">
+      <w:start w:val="1"/>
+      <w:numFmt w:val="bullet"/>
+      <w:lvlText w:val=""/>
+      <w:lvlJc w:val="left"/>
+      <w:pPr>
+        <w:ind w:left="5260" w:hanging="360"/>
+      </w:pPr>
+      <w:rPr>
+        <w:rFonts w:ascii="Symbol" w:hAnsi="Symbol" w:hint="default"/>
+      </w:rPr>
+    </w:lvl>
+    <w:lvl w:ilvl="7" w:tplc="04160003" w:tentative="1">
+      <w:start w:val="1"/>
+      <w:numFmt w:val="bullet"/>
+      <w:lvlText w:val="o"/>
+      <w:lvlJc w:val="left"/>
+      <w:pPr>
+        <w:ind w:left="5980" w:hanging="360"/>
+      </w:pPr>
+      <w:rPr>
+        <w:rFonts w:ascii="Courier New" w:hAnsi="Courier New" w:cs="Courier New" w:hint="default"/>
+      </w:rPr>
+    </w:lvl>
+    <w:lvl w:ilvl="8" w:tplc="04160005" w:tentative="1">
+      <w:start w:val="1"/>
+      <w:numFmt w:val="bullet"/>
+      <w:lvlText w:val=""/>
+      <w:lvlJc w:val="left"/>
+      <w:pPr>
+        <w:ind w:left="6700" w:hanging="360"/>
+      </w:pPr>
+      <w:rPr>
+        <w:rFonts w:ascii="Wingdings" w:hAnsi="Wingdings" w:hint="default"/>
+      </w:rPr>
+    </w:lvl>
+  </w:abstractNum>
+  <w:abstractNum w:abstractNumId="5" w15:restartNumberingAfterBreak="0">
     <w:nsid w:val="20A356C6"/>
     <w:multiLevelType w:val="hybridMultilevel"/>
     <w:tmpl w:val="65B677E8"/>
@@ -7092,7 +7463,7 @@
       </w:rPr>
     </w:lvl>
   </w:abstractNum>
-  <w:abstractNum w:abstractNumId="5" w15:restartNumberingAfterBreak="0">
+  <w:abstractNum w:abstractNumId="6" w15:restartNumberingAfterBreak="0">
     <w:nsid w:val="38566ECC"/>
     <w:multiLevelType w:val="hybridMultilevel"/>
     <w:tmpl w:val="96D0369E"/>
@@ -7205,7 +7576,7 @@
       </w:rPr>
     </w:lvl>
   </w:abstractNum>
-  <w:abstractNum w:abstractNumId="6" w15:restartNumberingAfterBreak="0">
+  <w:abstractNum w:abstractNumId="7" w15:restartNumberingAfterBreak="0">
     <w:nsid w:val="39C320E4"/>
     <w:multiLevelType w:val="multilevel"/>
     <w:tmpl w:val="271CD462"/>
@@ -7354,7 +7725,7 @@
       </w:rPr>
     </w:lvl>
   </w:abstractNum>
-  <w:abstractNum w:abstractNumId="7" w15:restartNumberingAfterBreak="0">
+  <w:abstractNum w:abstractNumId="8" w15:restartNumberingAfterBreak="0">
     <w:nsid w:val="430F5E56"/>
     <w:multiLevelType w:val="hybridMultilevel"/>
     <w:tmpl w:val="819EEF28"/>
@@ -7468,7 +7839,7 @@
       </w:rPr>
     </w:lvl>
   </w:abstractNum>
-  <w:abstractNum w:abstractNumId="8" w15:restartNumberingAfterBreak="0">
+  <w:abstractNum w:abstractNumId="9" w15:restartNumberingAfterBreak="0">
     <w:nsid w:val="4673648F"/>
     <w:multiLevelType w:val="hybridMultilevel"/>
     <w:tmpl w:val="FBE08600"/>
@@ -7581,7 +7952,7 @@
       </w:rPr>
     </w:lvl>
   </w:abstractNum>
-  <w:abstractNum w:abstractNumId="9" w15:restartNumberingAfterBreak="0">
+  <w:abstractNum w:abstractNumId="10" w15:restartNumberingAfterBreak="0">
     <w:nsid w:val="47CA5E16"/>
     <w:multiLevelType w:val="hybridMultilevel"/>
     <w:tmpl w:val="84423ACE"/>
@@ -7694,7 +8065,7 @@
       </w:rPr>
     </w:lvl>
   </w:abstractNum>
-  <w:abstractNum w:abstractNumId="10" w15:restartNumberingAfterBreak="0">
+  <w:abstractNum w:abstractNumId="11" w15:restartNumberingAfterBreak="0">
     <w:nsid w:val="49544CAC"/>
     <w:multiLevelType w:val="hybridMultilevel"/>
     <w:tmpl w:val="560C5FD2"/>
@@ -7807,7 +8178,121 @@
       </w:rPr>
     </w:lvl>
   </w:abstractNum>
-  <w:abstractNum w:abstractNumId="11" w15:restartNumberingAfterBreak="0">
+  <w:abstractNum w:abstractNumId="12" w15:restartNumberingAfterBreak="0">
+    <w:nsid w:val="73265018"/>
+    <w:multiLevelType w:val="hybridMultilevel"/>
+    <w:tmpl w:val="DC5C3888"/>
+    <w:lvl w:ilvl="0" w:tplc="091AAF50">
+      <w:start w:val="1"/>
+      <w:numFmt w:val="bullet"/>
+      <w:pStyle w:val="Sumrio2"/>
+      <w:lvlText w:val="o"/>
+      <w:lvlJc w:val="left"/>
+      <w:pPr>
+        <w:ind w:left="940" w:hanging="360"/>
+      </w:pPr>
+      <w:rPr>
+        <w:rFonts w:ascii="Courier New" w:hAnsi="Courier New" w:cs="Courier New" w:hint="default"/>
+      </w:rPr>
+    </w:lvl>
+    <w:lvl w:ilvl="1" w:tplc="04160003" w:tentative="1">
+      <w:start w:val="1"/>
+      <w:numFmt w:val="bullet"/>
+      <w:lvlText w:val="o"/>
+      <w:lvlJc w:val="left"/>
+      <w:pPr>
+        <w:ind w:left="1660" w:hanging="360"/>
+      </w:pPr>
+      <w:rPr>
+        <w:rFonts w:ascii="Courier New" w:hAnsi="Courier New" w:cs="Courier New" w:hint="default"/>
+      </w:rPr>
+    </w:lvl>
+    <w:lvl w:ilvl="2" w:tplc="04160005" w:tentative="1">
+      <w:start w:val="1"/>
+      <w:numFmt w:val="bullet"/>
+      <w:lvlText w:val=""/>
+      <w:lvlJc w:val="left"/>
+      <w:pPr>
+        <w:ind w:left="2380" w:hanging="360"/>
+      </w:pPr>
+      <w:rPr>
+        <w:rFonts w:ascii="Wingdings" w:hAnsi="Wingdings" w:hint="default"/>
+      </w:rPr>
+    </w:lvl>
+    <w:lvl w:ilvl="3" w:tplc="04160001" w:tentative="1">
+      <w:start w:val="1"/>
+      <w:numFmt w:val="bullet"/>
+      <w:lvlText w:val=""/>
+      <w:lvlJc w:val="left"/>
+      <w:pPr>
+        <w:ind w:left="3100" w:hanging="360"/>
+      </w:pPr>
+      <w:rPr>
+        <w:rFonts w:ascii="Symbol" w:hAnsi="Symbol" w:hint="default"/>
+      </w:rPr>
+    </w:lvl>
+    <w:lvl w:ilvl="4" w:tplc="04160003" w:tentative="1">
+      <w:start w:val="1"/>
+      <w:numFmt w:val="bullet"/>
+      <w:lvlText w:val="o"/>
+      <w:lvlJc w:val="left"/>
+      <w:pPr>
+        <w:ind w:left="3820" w:hanging="360"/>
+      </w:pPr>
+      <w:rPr>
+        <w:rFonts w:ascii="Courier New" w:hAnsi="Courier New" w:cs="Courier New" w:hint="default"/>
+      </w:rPr>
+    </w:lvl>
+    <w:lvl w:ilvl="5" w:tplc="04160005" w:tentative="1">
+      <w:start w:val="1"/>
+      <w:numFmt w:val="bullet"/>
+      <w:lvlText w:val=""/>
+      <w:lvlJc w:val="left"/>
+      <w:pPr>
+        <w:ind w:left="4540" w:hanging="360"/>
+      </w:pPr>
+      <w:rPr>
+        <w:rFonts w:ascii="Wingdings" w:hAnsi="Wingdings" w:hint="default"/>
+      </w:rPr>
+    </w:lvl>
+    <w:lvl w:ilvl="6" w:tplc="04160001" w:tentative="1">
+      <w:start w:val="1"/>
+      <w:numFmt w:val="bullet"/>
+      <w:lvlText w:val=""/>
+      <w:lvlJc w:val="left"/>
+      <w:pPr>
+        <w:ind w:left="5260" w:hanging="360"/>
+      </w:pPr>
+      <w:rPr>
+        <w:rFonts w:ascii="Symbol" w:hAnsi="Symbol" w:hint="default"/>
+      </w:rPr>
+    </w:lvl>
+    <w:lvl w:ilvl="7" w:tplc="04160003" w:tentative="1">
+      <w:start w:val="1"/>
+      <w:numFmt w:val="bullet"/>
+      <w:lvlText w:val="o"/>
+      <w:lvlJc w:val="left"/>
+      <w:pPr>
+        <w:ind w:left="5980" w:hanging="360"/>
+      </w:pPr>
+      <w:rPr>
+        <w:rFonts w:ascii="Courier New" w:hAnsi="Courier New" w:cs="Courier New" w:hint="default"/>
+      </w:rPr>
+    </w:lvl>
+    <w:lvl w:ilvl="8" w:tplc="04160005" w:tentative="1">
+      <w:start w:val="1"/>
+      <w:numFmt w:val="bullet"/>
+      <w:lvlText w:val=""/>
+      <w:lvlJc w:val="left"/>
+      <w:pPr>
+        <w:ind w:left="6700" w:hanging="360"/>
+      </w:pPr>
+      <w:rPr>
+        <w:rFonts w:ascii="Wingdings" w:hAnsi="Wingdings" w:hint="default"/>
+      </w:rPr>
+    </w:lvl>
+  </w:abstractNum>
+  <w:abstractNum w:abstractNumId="13" w15:restartNumberingAfterBreak="0">
     <w:nsid w:val="7D15587D"/>
     <w:multiLevelType w:val="hybridMultilevel"/>
     <w:tmpl w:val="10EC9F66"/>
@@ -7921,28 +8406,28 @@
     </w:lvl>
   </w:abstractNum>
   <w:num w:numId="1" w16cid:durableId="1416123739">
-    <w:abstractNumId w:val="10"/>
+    <w:abstractNumId w:val="11"/>
   </w:num>
   <w:num w:numId="2" w16cid:durableId="513881437">
     <w:abstractNumId w:val="0"/>
   </w:num>
   <w:num w:numId="3" w16cid:durableId="1724600486">
-    <w:abstractNumId w:val="5"/>
+    <w:abstractNumId w:val="6"/>
   </w:num>
   <w:num w:numId="4" w16cid:durableId="752437232">
-    <w:abstractNumId w:val="6"/>
+    <w:abstractNumId w:val="7"/>
   </w:num>
   <w:num w:numId="5" w16cid:durableId="1416516606">
-    <w:abstractNumId w:val="11"/>
+    <w:abstractNumId w:val="13"/>
   </w:num>
   <w:num w:numId="6" w16cid:durableId="853417792">
     <w:abstractNumId w:val="2"/>
   </w:num>
   <w:num w:numId="7" w16cid:durableId="567345670">
-    <w:abstractNumId w:val="9"/>
+    <w:abstractNumId w:val="10"/>
   </w:num>
   <w:num w:numId="8" w16cid:durableId="1031958773">
-    <w:abstractNumId w:val="8"/>
+    <w:abstractNumId w:val="9"/>
   </w:num>
   <w:num w:numId="9" w16cid:durableId="756710685">
     <w:abstractNumId w:val="1"/>
@@ -7951,10 +8436,16 @@
     <w:abstractNumId w:val="3"/>
   </w:num>
   <w:num w:numId="11" w16cid:durableId="1142037520">
-    <w:abstractNumId w:val="7"/>
+    <w:abstractNumId w:val="8"/>
   </w:num>
   <w:num w:numId="12" w16cid:durableId="1971325235">
+    <w:abstractNumId w:val="5"/>
+  </w:num>
+  <w:num w:numId="13" w16cid:durableId="83305374">
     <w:abstractNumId w:val="4"/>
+  </w:num>
+  <w:num w:numId="14" w16cid:durableId="1704478500">
+    <w:abstractNumId w:val="12"/>
   </w:num>
 </w:numbering>
 </file>
@@ -8982,10 +9473,15 @@
     <w:autoRedefine/>
     <w:uiPriority w:val="39"/>
     <w:unhideWhenUsed/>
-    <w:rsid w:val="007E6611"/>
+    <w:rsid w:val="00195A2A"/>
     <w:pPr>
+      <w:numPr>
+        <w:numId w:val="14"/>
+      </w:numPr>
+      <w:tabs>
+        <w:tab w:val="right" w:leader="dot" w:pos="8494"/>
+      </w:tabs>
       <w:spacing w:after="100"/>
-      <w:ind w:left="220"/>
     </w:pPr>
   </w:style>
   <w:style w:type="character" w:styleId="Hyperlink">

</xml_diff>